<commit_message>
Versão final do relatório de planeamento
</commit_message>
<xml_diff>
--- a/Documentação/Fase I/IPL_PSI_MDS_Relatório de Planeamento.docx
+++ b/Documentação/Fase I/IPL_PSI_MDS_Relatório de Planeamento.docx
@@ -325,17 +325,20 @@
       <w:sdtContent>
         <w:p>
           <w:pPr>
-            <w:pStyle w:val="Cabealhodondice"/>
+            <w:pStyle w:val="TOCHeading"/>
           </w:pPr>
           <w:proofErr w:type="spellStart"/>
           <w:r>
-            <w:t>Indice</w:t>
+            <w:t>Í</w:t>
+          </w:r>
+          <w:r>
+            <w:t>ndice</w:t>
           </w:r>
           <w:proofErr w:type="spellEnd"/>
         </w:p>
         <w:p>
           <w:pPr>
-            <w:pStyle w:val="ndice1"/>
+            <w:pStyle w:val="TOC1"/>
             <w:tabs>
               <w:tab w:val="right" w:leader="dot" w:pos="9628"/>
             </w:tabs>
@@ -360,10 +363,10 @@
           <w:r>
             <w:fldChar w:fldCharType="separate"/>
           </w:r>
-          <w:hyperlink w:anchor="_Toc7718945" w:history="1">
-            <w:r>
-              <w:rPr>
-                <w:rStyle w:val="Hiperligao"/>
+          <w:hyperlink w:anchor="_Toc7796164" w:history="1">
+            <w:r>
+              <w:rPr>
+                <w:rStyle w:val="Hyperlink"/>
                 <w:noProof/>
               </w:rPr>
               <w:t>- Introdução</w:t>
@@ -387,7 +390,7 @@
                 <w:noProof/>
                 <w:webHidden/>
               </w:rPr>
-              <w:instrText xml:space="preserve"> PAGEREF _Toc7718945 \h </w:instrText>
+              <w:instrText xml:space="preserve"> PAGEREF _Toc7796164 \h </w:instrText>
             </w:r>
             <w:r>
               <w:rPr>
@@ -420,7 +423,7 @@
         </w:p>
         <w:p>
           <w:pPr>
-            <w:pStyle w:val="ndice1"/>
+            <w:pStyle w:val="TOC1"/>
             <w:tabs>
               <w:tab w:val="right" w:leader="dot" w:pos="9628"/>
             </w:tabs>
@@ -433,10 +436,10 @@
               <w:lang w:val="en-GB" w:eastAsia="en-GB" w:bidi="ar-SA"/>
             </w:rPr>
           </w:pPr>
-          <w:hyperlink w:anchor="_Toc7718946" w:history="1">
-            <w:r>
-              <w:rPr>
-                <w:rStyle w:val="Hiperligao"/>
+          <w:hyperlink w:anchor="_Toc7796165" w:history="1">
+            <w:r>
+              <w:rPr>
+                <w:rStyle w:val="Hyperlink"/>
                 <w:noProof/>
               </w:rPr>
               <w:t>- Apresentação da planificação geral do projeto</w:t>
@@ -460,7 +463,7 @@
                 <w:noProof/>
                 <w:webHidden/>
               </w:rPr>
-              <w:instrText xml:space="preserve"> PAGEREF _Toc7718946 \h </w:instrText>
+              <w:instrText xml:space="preserve"> PAGEREF _Toc7796165 \h </w:instrText>
             </w:r>
             <w:r>
               <w:rPr>
@@ -493,7 +496,7 @@
         </w:p>
         <w:p>
           <w:pPr>
-            <w:pStyle w:val="ndice1"/>
+            <w:pStyle w:val="TOC1"/>
             <w:tabs>
               <w:tab w:val="right" w:leader="dot" w:pos="9628"/>
             </w:tabs>
@@ -506,10 +509,10 @@
               <w:lang w:val="en-GB" w:eastAsia="en-GB" w:bidi="ar-SA"/>
             </w:rPr>
           </w:pPr>
-          <w:hyperlink w:anchor="_Toc7718947" w:history="1">
-            <w:r>
-              <w:rPr>
-                <w:rStyle w:val="Hiperligao"/>
+          <w:hyperlink w:anchor="_Toc7796166" w:history="1">
+            <w:r>
+              <w:rPr>
+                <w:rStyle w:val="Hyperlink"/>
                 <w:noProof/>
               </w:rPr>
               <w:t>- Plano de riscos</w:t>
@@ -533,7 +536,7 @@
                 <w:noProof/>
                 <w:webHidden/>
               </w:rPr>
-              <w:instrText xml:space="preserve"> PAGEREF _Toc7718947 \h </w:instrText>
+              <w:instrText xml:space="preserve"> PAGEREF _Toc7796166 \h </w:instrText>
             </w:r>
             <w:r>
               <w:rPr>
@@ -553,7 +556,7 @@
                 <w:noProof/>
                 <w:webHidden/>
               </w:rPr>
-              <w:t>3</w:t>
+              <w:t>5</w:t>
             </w:r>
             <w:r>
               <w:rPr>
@@ -566,7 +569,7 @@
         </w:p>
         <w:p>
           <w:pPr>
-            <w:pStyle w:val="ndice1"/>
+            <w:pStyle w:val="TOC1"/>
             <w:tabs>
               <w:tab w:val="right" w:leader="dot" w:pos="9628"/>
             </w:tabs>
@@ -579,10 +582,10 @@
               <w:lang w:val="en-GB" w:eastAsia="en-GB" w:bidi="ar-SA"/>
             </w:rPr>
           </w:pPr>
-          <w:hyperlink w:anchor="_Toc7718948" w:history="1">
-            <w:r>
-              <w:rPr>
-                <w:rStyle w:val="Hiperligao"/>
+          <w:hyperlink w:anchor="_Toc7796167" w:history="1">
+            <w:r>
+              <w:rPr>
+                <w:rStyle w:val="Hyperlink"/>
                 <w:noProof/>
               </w:rPr>
               <w:t>- Matriz de responsabilidades</w:t>
@@ -606,7 +609,7 @@
                 <w:noProof/>
                 <w:webHidden/>
               </w:rPr>
-              <w:instrText xml:space="preserve"> PAGEREF _Toc7718948 \h </w:instrText>
+              <w:instrText xml:space="preserve"> PAGEREF _Toc7796167 \h </w:instrText>
             </w:r>
             <w:r>
               <w:rPr>
@@ -626,80 +629,7 @@
                 <w:noProof/>
                 <w:webHidden/>
               </w:rPr>
-              <w:t>4</w:t>
-            </w:r>
-            <w:r>
-              <w:rPr>
-                <w:noProof/>
-                <w:webHidden/>
-              </w:rPr>
-              <w:fldChar w:fldCharType="end"/>
-            </w:r>
-          </w:hyperlink>
-        </w:p>
-        <w:p>
-          <w:pPr>
-            <w:pStyle w:val="ndice1"/>
-            <w:tabs>
-              <w:tab w:val="right" w:leader="dot" w:pos="9628"/>
-            </w:tabs>
-            <w:rPr>
-              <w:rFonts w:asciiTheme="minorHAnsi" w:eastAsiaTheme="minorEastAsia" w:hAnsiTheme="minorHAnsi" w:cstheme="minorBidi"/>
-              <w:noProof/>
-              <w:kern w:val="0"/>
-              <w:sz w:val="22"/>
-              <w:szCs w:val="22"/>
-              <w:lang w:val="en-GB" w:eastAsia="en-GB" w:bidi="ar-SA"/>
-            </w:rPr>
-          </w:pPr>
-          <w:hyperlink w:anchor="_Toc7718949" w:history="1">
-            <w:r>
-              <w:rPr>
-                <w:rStyle w:val="Hiperligao"/>
-                <w:noProof/>
-              </w:rPr>
-              <w:t>- Anexo</w:t>
-            </w:r>
-            <w:r>
-              <w:rPr>
-                <w:noProof/>
-                <w:webHidden/>
-              </w:rPr>
-              <w:tab/>
-            </w:r>
-            <w:r>
-              <w:rPr>
-                <w:noProof/>
-                <w:webHidden/>
-              </w:rPr>
-              <w:fldChar w:fldCharType="begin"/>
-            </w:r>
-            <w:r>
-              <w:rPr>
-                <w:noProof/>
-                <w:webHidden/>
-              </w:rPr>
-              <w:instrText xml:space="preserve"> PAGEREF _Toc7718949 \h </w:instrText>
-            </w:r>
-            <w:r>
-              <w:rPr>
-                <w:noProof/>
-                <w:webHidden/>
-              </w:rPr>
-            </w:r>
-            <w:r>
-              <w:rPr>
-                <w:noProof/>
-                <w:webHidden/>
-              </w:rPr>
-              <w:fldChar w:fldCharType="separate"/>
-            </w:r>
-            <w:r>
-              <w:rPr>
-                <w:noProof/>
-                <w:webHidden/>
-              </w:rPr>
-              <w:t>4</w:t>
+              <w:t>6</w:t>
             </w:r>
             <w:r>
               <w:rPr>
@@ -763,9 +693,9 @@
     </w:p>
     <w:p>
       <w:pPr>
-        <w:pStyle w:val="Ttulo1"/>
-      </w:pPr>
-      <w:bookmarkStart w:id="0" w:name="_Toc7718945"/>
+        <w:pStyle w:val="Heading1"/>
+      </w:pPr>
+      <w:bookmarkStart w:id="0" w:name="_Toc7796164"/>
       <w:r>
         <w:t>- Introdução</w:t>
       </w:r>
@@ -774,6 +704,7 @@
     <w:p>
       <w:pPr>
         <w:pStyle w:val="Standard"/>
+        <w:jc w:val="both"/>
       </w:pPr>
       <w:r>
         <w:t>Neste projeto será implementado um Stand de automóveis na linguagem de C#.</w:t>
@@ -782,6 +713,7 @@
     <w:p>
       <w:pPr>
         <w:pStyle w:val="Standard"/>
+        <w:jc w:val="both"/>
       </w:pPr>
       <w:r>
         <w:t>A aplicação irá gerir os diferentes clientes, carros na oficina, carros para aluguer e carros para venda.</w:t>
@@ -790,6 +722,7 @@
     <w:p>
       <w:pPr>
         <w:pStyle w:val="Standard"/>
+        <w:jc w:val="both"/>
       </w:pPr>
       <w:r>
         <w:t>Deverá ser possível criar, alterar e apagar um cliente na página de gestão dos clientes.</w:t>
@@ -798,6 +731,7 @@
     <w:p>
       <w:pPr>
         <w:pStyle w:val="Standard"/>
+        <w:jc w:val="both"/>
       </w:pPr>
       <w:r>
         <w:t>Deverá ser possível dar entrada de um carro, gerar serviços e definir os custos desses mesmos serviços.</w:t>
@@ -806,6 +740,7 @@
     <w:p>
       <w:pPr>
         <w:pStyle w:val="Standard"/>
+        <w:jc w:val="both"/>
       </w:pPr>
       <w:r>
         <w:t>Deverá ser possível registar o cliente que adquiriu um carro, através de uma venda, e os extras adquiridos pelo cliente.</w:t>
@@ -814,6 +749,7 @@
     <w:p>
       <w:pPr>
         <w:pStyle w:val="Standard"/>
+        <w:jc w:val="both"/>
       </w:pPr>
       <w:r>
         <w:t>Deverá ser possível registar o cliente que adquiriu um carro, através de um aluguer, registando os Km percorridos pelo cliente com o carro, data de entrada</w:t>
@@ -828,6 +764,7 @@
     <w:p>
       <w:pPr>
         <w:pStyle w:val="Standard"/>
+        <w:jc w:val="both"/>
       </w:pPr>
       <w:r>
         <w:t>Deverá ser possível exportar toda a informação do cliente de modo a simular uma fatura.</w:t>
@@ -843,9 +780,9 @@
     </w:p>
     <w:p>
       <w:pPr>
-        <w:pStyle w:val="Ttulo1"/>
-      </w:pPr>
-      <w:bookmarkStart w:id="1" w:name="_Toc7718946"/>
+        <w:pStyle w:val="Heading1"/>
+      </w:pPr>
+      <w:bookmarkStart w:id="1" w:name="_Toc7796165"/>
       <w:r>
         <w:t>- Apresentação da planificação geral do projeto</w:t>
       </w:r>
@@ -854,6 +791,7 @@
     <w:p>
       <w:pPr>
         <w:pStyle w:val="Standard"/>
+        <w:jc w:val="both"/>
       </w:pPr>
       <w:r>
         <w:t>Toda a informação da planificação geral do projeto está disponível num documento em anexo na pasta raiz de toda a documentação no formato de ficheiro Microsoft Project.</w:t>
@@ -862,6 +800,7 @@
     <w:p>
       <w:pPr>
         <w:pStyle w:val="Standard"/>
+        <w:jc w:val="both"/>
       </w:pPr>
     </w:p>
     <w:p>
@@ -921,11 +860,89 @@
       <w:r>
         <w:br w:type="page"/>
       </w:r>
-    </w:p>
-    <w:p>
-      <w:pPr>
-        <w:pStyle w:val="Standard"/>
-      </w:pPr>
+      <w:r>
+        <w:rPr>
+          <w:noProof/>
+        </w:rPr>
+        <w:lastRenderedPageBreak/>
+        <w:drawing>
+          <wp:inline distT="0" distB="0" distL="0" distR="0" wp14:anchorId="766F7E24" wp14:editId="22B8D287">
+            <wp:extent cx="6120130" cy="4594225"/>
+            <wp:effectExtent l="0" t="0" r="0" b="0"/>
+            <wp:docPr id="3" name="Picture 3"/>
+            <wp:cNvGraphicFramePr>
+              <a:graphicFrameLocks xmlns:a="http://schemas.openxmlformats.org/drawingml/2006/main" noChangeAspect="1"/>
+            </wp:cNvGraphicFramePr>
+            <a:graphic xmlns:a="http://schemas.openxmlformats.org/drawingml/2006/main">
+              <a:graphicData uri="http://schemas.openxmlformats.org/drawingml/2006/picture">
+                <pic:pic xmlns:pic="http://schemas.openxmlformats.org/drawingml/2006/picture">
+                  <pic:nvPicPr>
+                    <pic:cNvPr id="1" name=""/>
+                    <pic:cNvPicPr/>
+                  </pic:nvPicPr>
+                  <pic:blipFill>
+                    <a:blip r:embed="rId9"/>
+                    <a:stretch>
+                      <a:fillRect/>
+                    </a:stretch>
+                  </pic:blipFill>
+                  <pic:spPr>
+                    <a:xfrm>
+                      <a:off x="0" y="0"/>
+                      <a:ext cx="6120130" cy="4594225"/>
+                    </a:xfrm>
+                    <a:prstGeom prst="rect">
+                      <a:avLst/>
+                    </a:prstGeom>
+                  </pic:spPr>
+                </pic:pic>
+              </a:graphicData>
+            </a:graphic>
+          </wp:inline>
+        </w:drawing>
+      </w:r>
+    </w:p>
+    <w:p>
+      <w:pPr>
+        <w:pStyle w:val="Standard"/>
+      </w:pPr>
+      <w:r>
+        <w:drawing>
+          <wp:inline distT="0" distB="0" distL="0" distR="0" wp14:anchorId="53A2D653" wp14:editId="290BDA5A">
+            <wp:extent cx="6120130" cy="4615180"/>
+            <wp:effectExtent l="0" t="0" r="0" b="0"/>
+            <wp:docPr id="4" name="Picture 4"/>
+            <wp:cNvGraphicFramePr>
+              <a:graphicFrameLocks xmlns:a="http://schemas.openxmlformats.org/drawingml/2006/main" noChangeAspect="1"/>
+            </wp:cNvGraphicFramePr>
+            <a:graphic xmlns:a="http://schemas.openxmlformats.org/drawingml/2006/main">
+              <a:graphicData uri="http://schemas.openxmlformats.org/drawingml/2006/picture">
+                <pic:pic xmlns:pic="http://schemas.openxmlformats.org/drawingml/2006/picture">
+                  <pic:nvPicPr>
+                    <pic:cNvPr id="1" name=""/>
+                    <pic:cNvPicPr/>
+                  </pic:nvPicPr>
+                  <pic:blipFill>
+                    <a:blip r:embed="rId10"/>
+                    <a:stretch>
+                      <a:fillRect/>
+                    </a:stretch>
+                  </pic:blipFill>
+                  <pic:spPr>
+                    <a:xfrm>
+                      <a:off x="0" y="0"/>
+                      <a:ext cx="6120130" cy="4615180"/>
+                    </a:xfrm>
+                    <a:prstGeom prst="rect">
+                      <a:avLst/>
+                    </a:prstGeom>
+                  </pic:spPr>
+                </pic:pic>
+              </a:graphicData>
+            </a:graphic>
+          </wp:inline>
+        </w:drawing>
+      </w:r>
     </w:p>
     <w:p>
       <w:pPr>
@@ -934,9 +951,9 @@
     </w:p>
     <w:p>
       <w:pPr>
-        <w:pStyle w:val="Ttulo1"/>
-      </w:pPr>
-      <w:bookmarkStart w:id="2" w:name="_Toc7718947"/>
+        <w:pStyle w:val="Heading1"/>
+      </w:pPr>
+      <w:bookmarkStart w:id="2" w:name="_Toc7796166"/>
       <w:r>
         <w:t>- Plano de riscos</w:t>
       </w:r>
@@ -949,40 +966,1875 @@
           <w:highlight w:val="yellow"/>
         </w:rPr>
       </w:pPr>
+    </w:p>
+    <w:tbl>
+      <w:tblPr>
+        <w:tblStyle w:val="TableGrid"/>
+        <w:tblpPr w:leftFromText="180" w:rightFromText="180" w:vertAnchor="text" w:horzAnchor="margin" w:tblpY="73"/>
+        <w:tblW w:w="9756" w:type="dxa"/>
+        <w:tblLayout w:type="fixed"/>
+        <w:tblLook w:val="04A0" w:firstRow="1" w:lastRow="0" w:firstColumn="1" w:lastColumn="0" w:noHBand="0" w:noVBand="1"/>
+      </w:tblPr>
+      <w:tblGrid>
+        <w:gridCol w:w="2122"/>
+        <w:gridCol w:w="1417"/>
+        <w:gridCol w:w="1134"/>
+        <w:gridCol w:w="2126"/>
+        <w:gridCol w:w="1985"/>
+        <w:gridCol w:w="972"/>
+      </w:tblGrid>
+      <w:tr>
+        <w:trPr>
+          <w:trHeight w:val="196"/>
+        </w:trPr>
+        <w:tc>
+          <w:tcPr>
+            <w:tcW w:w="2122" w:type="dxa"/>
+            <w:shd w:val="clear" w:color="auto" w:fill="D0CECE" w:themeFill="background2" w:themeFillShade="E6"/>
+          </w:tcPr>
+          <w:p>
+            <w:pPr>
+              <w:pStyle w:val="Standard"/>
+              <w:rPr>
+                <w:b/>
+              </w:rPr>
+            </w:pPr>
+            <w:r>
+              <w:rPr>
+                <w:b/>
+              </w:rPr>
+              <w:t>Tarefas</w:t>
+            </w:r>
+          </w:p>
+        </w:tc>
+        <w:tc>
+          <w:tcPr>
+            <w:tcW w:w="1417" w:type="dxa"/>
+            <w:shd w:val="clear" w:color="auto" w:fill="D0CECE" w:themeFill="background2" w:themeFillShade="E6"/>
+          </w:tcPr>
+          <w:p>
+            <w:pPr>
+              <w:pStyle w:val="Standard"/>
+              <w:rPr>
+                <w:b/>
+              </w:rPr>
+            </w:pPr>
+            <w:r>
+              <w:rPr>
+                <w:b/>
+              </w:rPr>
+              <w:t>Chance de risco</w:t>
+            </w:r>
+          </w:p>
+        </w:tc>
+        <w:tc>
+          <w:tcPr>
+            <w:tcW w:w="1134" w:type="dxa"/>
+            <w:tcBorders>
+              <w:right w:val="single" w:sz="4" w:space="0" w:color="auto"/>
+            </w:tcBorders>
+            <w:shd w:val="clear" w:color="auto" w:fill="D0CECE" w:themeFill="background2" w:themeFillShade="E6"/>
+          </w:tcPr>
+          <w:p>
+            <w:pPr>
+              <w:pStyle w:val="Standard"/>
+              <w:rPr>
+                <w:b/>
+              </w:rPr>
+            </w:pPr>
+            <w:r>
+              <w:rPr>
+                <w:b/>
+              </w:rPr>
+              <w:t>Impacto</w:t>
+            </w:r>
+          </w:p>
+        </w:tc>
+        <w:tc>
+          <w:tcPr>
+            <w:tcW w:w="2126" w:type="dxa"/>
+            <w:tcBorders>
+              <w:right w:val="single" w:sz="4" w:space="0" w:color="auto"/>
+            </w:tcBorders>
+            <w:shd w:val="clear" w:color="auto" w:fill="D0CECE" w:themeFill="background2" w:themeFillShade="E6"/>
+          </w:tcPr>
+          <w:p>
+            <w:pPr>
+              <w:pStyle w:val="Standard"/>
+              <w:rPr>
+                <w:b/>
+              </w:rPr>
+            </w:pPr>
+            <w:r>
+              <w:rPr>
+                <w:b/>
+              </w:rPr>
+              <w:t>Como evitar</w:t>
+            </w:r>
+          </w:p>
+        </w:tc>
+        <w:tc>
+          <w:tcPr>
+            <w:tcW w:w="1985" w:type="dxa"/>
+            <w:tcBorders>
+              <w:left w:val="single" w:sz="4" w:space="0" w:color="auto"/>
+            </w:tcBorders>
+            <w:shd w:val="clear" w:color="auto" w:fill="D0CECE" w:themeFill="background2" w:themeFillShade="E6"/>
+          </w:tcPr>
+          <w:p>
+            <w:pPr>
+              <w:pStyle w:val="Standard"/>
+              <w:rPr>
+                <w:b/>
+              </w:rPr>
+            </w:pPr>
+            <w:r>
+              <w:rPr>
+                <w:b/>
+              </w:rPr>
+              <w:t>Resolução</w:t>
+            </w:r>
+          </w:p>
+        </w:tc>
+        <w:tc>
+          <w:tcPr>
+            <w:tcW w:w="972" w:type="dxa"/>
+            <w:tcBorders>
+              <w:left w:val="single" w:sz="4" w:space="0" w:color="auto"/>
+            </w:tcBorders>
+            <w:shd w:val="clear" w:color="auto" w:fill="D0CECE" w:themeFill="background2" w:themeFillShade="E6"/>
+          </w:tcPr>
+          <w:p>
+            <w:pPr>
+              <w:pStyle w:val="Standard"/>
+              <w:rPr>
+                <w:b/>
+              </w:rPr>
+            </w:pPr>
+            <w:r>
+              <w:rPr>
+                <w:b/>
+              </w:rPr>
+              <w:t>Risco</w:t>
+            </w:r>
+          </w:p>
+        </w:tc>
+      </w:tr>
+      <w:tr>
+        <w:trPr>
+          <w:trHeight w:val="431"/>
+        </w:trPr>
+        <w:tc>
+          <w:tcPr>
+            <w:tcW w:w="2122" w:type="dxa"/>
+          </w:tcPr>
+          <w:p>
+            <w:pPr>
+              <w:pStyle w:val="Standard"/>
+            </w:pPr>
+            <w:r>
+              <w:t>Menu Inicial</w:t>
+            </w:r>
+          </w:p>
+        </w:tc>
+        <w:tc>
+          <w:tcPr>
+            <w:tcW w:w="1417" w:type="dxa"/>
+          </w:tcPr>
+          <w:p>
+            <w:pPr>
+              <w:pStyle w:val="Standard"/>
+              <w:jc w:val="center"/>
+            </w:pPr>
+            <w:r>
+              <w:t>1</w:t>
+            </w:r>
+          </w:p>
+        </w:tc>
+        <w:tc>
+          <w:tcPr>
+            <w:tcW w:w="1134" w:type="dxa"/>
+          </w:tcPr>
+          <w:p>
+            <w:pPr>
+              <w:pStyle w:val="Standard"/>
+              <w:jc w:val="center"/>
+            </w:pPr>
+            <w:r>
+              <w:t>2</w:t>
+            </w:r>
+          </w:p>
+        </w:tc>
+        <w:tc>
+          <w:tcPr>
+            <w:tcW w:w="2126" w:type="dxa"/>
+            <w:tcBorders>
+              <w:right w:val="single" w:sz="4" w:space="0" w:color="auto"/>
+            </w:tcBorders>
+          </w:tcPr>
+          <w:p>
+            <w:pPr>
+              <w:pStyle w:val="Standard"/>
+            </w:pPr>
+            <w:r>
+              <w:t>Utilizar os controlos certos</w:t>
+            </w:r>
+          </w:p>
+        </w:tc>
+        <w:tc>
+          <w:tcPr>
+            <w:tcW w:w="1985" w:type="dxa"/>
+            <w:tcBorders>
+              <w:left w:val="single" w:sz="4" w:space="0" w:color="auto"/>
+            </w:tcBorders>
+          </w:tcPr>
+          <w:p>
+            <w:pPr>
+              <w:pStyle w:val="Standard"/>
+            </w:pPr>
+            <w:r>
+              <w:t>Repensar o layout</w:t>
+            </w:r>
+          </w:p>
+        </w:tc>
+        <w:tc>
+          <w:tcPr>
+            <w:tcW w:w="972" w:type="dxa"/>
+            <w:tcBorders>
+              <w:left w:val="single" w:sz="4" w:space="0" w:color="auto"/>
+            </w:tcBorders>
+            <w:shd w:val="clear" w:color="auto" w:fill="00B050"/>
+          </w:tcPr>
+          <w:p>
+            <w:pPr>
+              <w:pStyle w:val="Standard"/>
+            </w:pPr>
+          </w:p>
+        </w:tc>
+      </w:tr>
+      <w:tr>
+        <w:trPr>
+          <w:trHeight w:val="385"/>
+        </w:trPr>
+        <w:tc>
+          <w:tcPr>
+            <w:tcW w:w="2122" w:type="dxa"/>
+          </w:tcPr>
+          <w:p>
+            <w:pPr>
+              <w:pStyle w:val="Standard"/>
+            </w:pPr>
+            <w:r>
+              <w:t>Menu Clientes</w:t>
+            </w:r>
+          </w:p>
+        </w:tc>
+        <w:tc>
+          <w:tcPr>
+            <w:tcW w:w="1417" w:type="dxa"/>
+          </w:tcPr>
+          <w:p>
+            <w:pPr>
+              <w:pStyle w:val="Standard"/>
+              <w:jc w:val="center"/>
+            </w:pPr>
+            <w:r>
+              <w:t>1</w:t>
+            </w:r>
+          </w:p>
+        </w:tc>
+        <w:tc>
+          <w:tcPr>
+            <w:tcW w:w="1134" w:type="dxa"/>
+          </w:tcPr>
+          <w:p>
+            <w:pPr>
+              <w:pStyle w:val="Standard"/>
+              <w:jc w:val="center"/>
+            </w:pPr>
+            <w:r>
+              <w:t>3</w:t>
+            </w:r>
+          </w:p>
+        </w:tc>
+        <w:tc>
+          <w:tcPr>
+            <w:tcW w:w="2126" w:type="dxa"/>
+            <w:tcBorders>
+              <w:right w:val="single" w:sz="4" w:space="0" w:color="auto"/>
+            </w:tcBorders>
+          </w:tcPr>
+          <w:p>
+            <w:pPr>
+              <w:pStyle w:val="Standard"/>
+            </w:pPr>
+            <w:r>
+              <w:t>Utilizar os controlos certos</w:t>
+            </w:r>
+          </w:p>
+        </w:tc>
+        <w:tc>
+          <w:tcPr>
+            <w:tcW w:w="1985" w:type="dxa"/>
+            <w:tcBorders>
+              <w:left w:val="single" w:sz="4" w:space="0" w:color="auto"/>
+            </w:tcBorders>
+          </w:tcPr>
+          <w:p>
+            <w:pPr>
+              <w:pStyle w:val="Standard"/>
+            </w:pPr>
+            <w:r>
+              <w:t>Repensar o layout</w:t>
+            </w:r>
+          </w:p>
+        </w:tc>
+        <w:tc>
+          <w:tcPr>
+            <w:tcW w:w="972" w:type="dxa"/>
+            <w:tcBorders>
+              <w:left w:val="single" w:sz="4" w:space="0" w:color="auto"/>
+            </w:tcBorders>
+            <w:shd w:val="clear" w:color="auto" w:fill="00B050"/>
+          </w:tcPr>
+          <w:p>
+            <w:pPr>
+              <w:pStyle w:val="Standard"/>
+            </w:pPr>
+          </w:p>
+        </w:tc>
+      </w:tr>
+      <w:tr>
+        <w:trPr>
+          <w:trHeight w:val="385"/>
+        </w:trPr>
+        <w:tc>
+          <w:tcPr>
+            <w:tcW w:w="2122" w:type="dxa"/>
+          </w:tcPr>
+          <w:p>
+            <w:pPr>
+              <w:pStyle w:val="Standard"/>
+            </w:pPr>
+            <w:r>
+              <w:t>Menu Oficina</w:t>
+            </w:r>
+          </w:p>
+        </w:tc>
+        <w:tc>
+          <w:tcPr>
+            <w:tcW w:w="1417" w:type="dxa"/>
+          </w:tcPr>
+          <w:p>
+            <w:pPr>
+              <w:pStyle w:val="Standard"/>
+              <w:jc w:val="center"/>
+            </w:pPr>
+            <w:r>
+              <w:t>1</w:t>
+            </w:r>
+          </w:p>
+        </w:tc>
+        <w:tc>
+          <w:tcPr>
+            <w:tcW w:w="1134" w:type="dxa"/>
+          </w:tcPr>
+          <w:p>
+            <w:pPr>
+              <w:pStyle w:val="Standard"/>
+              <w:jc w:val="center"/>
+            </w:pPr>
+            <w:r>
+              <w:t>3</w:t>
+            </w:r>
+          </w:p>
+        </w:tc>
+        <w:tc>
+          <w:tcPr>
+            <w:tcW w:w="2126" w:type="dxa"/>
+            <w:tcBorders>
+              <w:right w:val="single" w:sz="4" w:space="0" w:color="auto"/>
+            </w:tcBorders>
+          </w:tcPr>
+          <w:p>
+            <w:pPr>
+              <w:pStyle w:val="Standard"/>
+            </w:pPr>
+            <w:r>
+              <w:t>Utilizar os controlos certos</w:t>
+            </w:r>
+          </w:p>
+        </w:tc>
+        <w:tc>
+          <w:tcPr>
+            <w:tcW w:w="1985" w:type="dxa"/>
+            <w:tcBorders>
+              <w:left w:val="single" w:sz="4" w:space="0" w:color="auto"/>
+            </w:tcBorders>
+          </w:tcPr>
+          <w:p>
+            <w:pPr>
+              <w:pStyle w:val="Standard"/>
+            </w:pPr>
+            <w:r>
+              <w:t>Repensar o layout</w:t>
+            </w:r>
+          </w:p>
+        </w:tc>
+        <w:tc>
+          <w:tcPr>
+            <w:tcW w:w="972" w:type="dxa"/>
+            <w:tcBorders>
+              <w:left w:val="single" w:sz="4" w:space="0" w:color="auto"/>
+            </w:tcBorders>
+            <w:shd w:val="clear" w:color="auto" w:fill="00B050"/>
+          </w:tcPr>
+          <w:p>
+            <w:pPr>
+              <w:pStyle w:val="Standard"/>
+            </w:pPr>
+          </w:p>
+        </w:tc>
+      </w:tr>
+      <w:tr>
+        <w:trPr>
+          <w:trHeight w:val="385"/>
+        </w:trPr>
+        <w:tc>
+          <w:tcPr>
+            <w:tcW w:w="2122" w:type="dxa"/>
+          </w:tcPr>
+          <w:p>
+            <w:pPr>
+              <w:pStyle w:val="Standard"/>
+            </w:pPr>
+            <w:r>
+              <w:t>Menu Venda</w:t>
+            </w:r>
+          </w:p>
+        </w:tc>
+        <w:tc>
+          <w:tcPr>
+            <w:tcW w:w="1417" w:type="dxa"/>
+          </w:tcPr>
+          <w:p>
+            <w:pPr>
+              <w:pStyle w:val="Standard"/>
+              <w:jc w:val="center"/>
+            </w:pPr>
+            <w:r>
+              <w:t>1</w:t>
+            </w:r>
+          </w:p>
+        </w:tc>
+        <w:tc>
+          <w:tcPr>
+            <w:tcW w:w="1134" w:type="dxa"/>
+          </w:tcPr>
+          <w:p>
+            <w:pPr>
+              <w:pStyle w:val="Standard"/>
+              <w:jc w:val="center"/>
+            </w:pPr>
+            <w:r>
+              <w:t>3</w:t>
+            </w:r>
+          </w:p>
+        </w:tc>
+        <w:tc>
+          <w:tcPr>
+            <w:tcW w:w="2126" w:type="dxa"/>
+            <w:tcBorders>
+              <w:right w:val="single" w:sz="4" w:space="0" w:color="auto"/>
+            </w:tcBorders>
+          </w:tcPr>
+          <w:p>
+            <w:pPr>
+              <w:pStyle w:val="Standard"/>
+            </w:pPr>
+            <w:r>
+              <w:t>Utilizar os controlos certos</w:t>
+            </w:r>
+          </w:p>
+        </w:tc>
+        <w:tc>
+          <w:tcPr>
+            <w:tcW w:w="1985" w:type="dxa"/>
+            <w:tcBorders>
+              <w:left w:val="single" w:sz="4" w:space="0" w:color="auto"/>
+            </w:tcBorders>
+          </w:tcPr>
+          <w:p>
+            <w:pPr>
+              <w:pStyle w:val="Standard"/>
+            </w:pPr>
+            <w:r>
+              <w:t>Repensar o layout</w:t>
+            </w:r>
+          </w:p>
+        </w:tc>
+        <w:tc>
+          <w:tcPr>
+            <w:tcW w:w="972" w:type="dxa"/>
+            <w:tcBorders>
+              <w:left w:val="single" w:sz="4" w:space="0" w:color="auto"/>
+            </w:tcBorders>
+            <w:shd w:val="clear" w:color="auto" w:fill="00B050"/>
+          </w:tcPr>
+          <w:p>
+            <w:pPr>
+              <w:pStyle w:val="Standard"/>
+            </w:pPr>
+          </w:p>
+        </w:tc>
+      </w:tr>
+      <w:tr>
+        <w:trPr>
+          <w:trHeight w:val="385"/>
+        </w:trPr>
+        <w:tc>
+          <w:tcPr>
+            <w:tcW w:w="2122" w:type="dxa"/>
+          </w:tcPr>
+          <w:p>
+            <w:pPr>
+              <w:pStyle w:val="Standard"/>
+            </w:pPr>
+            <w:r>
+              <w:t>Menu Aluguer</w:t>
+            </w:r>
+          </w:p>
+        </w:tc>
+        <w:tc>
+          <w:tcPr>
+            <w:tcW w:w="1417" w:type="dxa"/>
+          </w:tcPr>
+          <w:p>
+            <w:pPr>
+              <w:pStyle w:val="Standard"/>
+              <w:jc w:val="center"/>
+            </w:pPr>
+            <w:r>
+              <w:t>1</w:t>
+            </w:r>
+          </w:p>
+        </w:tc>
+        <w:tc>
+          <w:tcPr>
+            <w:tcW w:w="1134" w:type="dxa"/>
+          </w:tcPr>
+          <w:p>
+            <w:pPr>
+              <w:pStyle w:val="Standard"/>
+              <w:jc w:val="center"/>
+            </w:pPr>
+            <w:r>
+              <w:t>3</w:t>
+            </w:r>
+          </w:p>
+        </w:tc>
+        <w:tc>
+          <w:tcPr>
+            <w:tcW w:w="2126" w:type="dxa"/>
+            <w:tcBorders>
+              <w:right w:val="single" w:sz="4" w:space="0" w:color="auto"/>
+            </w:tcBorders>
+          </w:tcPr>
+          <w:p>
+            <w:pPr>
+              <w:pStyle w:val="Standard"/>
+            </w:pPr>
+            <w:r>
+              <w:t>Utilizar os controlos certos</w:t>
+            </w:r>
+          </w:p>
+        </w:tc>
+        <w:tc>
+          <w:tcPr>
+            <w:tcW w:w="1985" w:type="dxa"/>
+            <w:tcBorders>
+              <w:left w:val="single" w:sz="4" w:space="0" w:color="auto"/>
+            </w:tcBorders>
+          </w:tcPr>
+          <w:p>
+            <w:pPr>
+              <w:pStyle w:val="Standard"/>
+            </w:pPr>
+            <w:r>
+              <w:t>Repensar o layout</w:t>
+            </w:r>
+          </w:p>
+        </w:tc>
+        <w:tc>
+          <w:tcPr>
+            <w:tcW w:w="972" w:type="dxa"/>
+            <w:tcBorders>
+              <w:left w:val="single" w:sz="4" w:space="0" w:color="auto"/>
+            </w:tcBorders>
+            <w:shd w:val="clear" w:color="auto" w:fill="00B050"/>
+          </w:tcPr>
+          <w:p>
+            <w:pPr>
+              <w:pStyle w:val="Standard"/>
+            </w:pPr>
+          </w:p>
+        </w:tc>
+      </w:tr>
+      <w:tr>
+        <w:trPr>
+          <w:trHeight w:val="385"/>
+        </w:trPr>
+        <w:tc>
+          <w:tcPr>
+            <w:tcW w:w="2122" w:type="dxa"/>
+          </w:tcPr>
+          <w:p>
+            <w:pPr>
+              <w:pStyle w:val="Standard"/>
+            </w:pPr>
+            <w:r>
+              <w:t>Controlos do menu inicial</w:t>
+            </w:r>
+          </w:p>
+        </w:tc>
+        <w:tc>
+          <w:tcPr>
+            <w:tcW w:w="1417" w:type="dxa"/>
+          </w:tcPr>
+          <w:p>
+            <w:pPr>
+              <w:pStyle w:val="Standard"/>
+              <w:jc w:val="center"/>
+            </w:pPr>
+            <w:r>
+              <w:t>2</w:t>
+            </w:r>
+          </w:p>
+        </w:tc>
+        <w:tc>
+          <w:tcPr>
+            <w:tcW w:w="1134" w:type="dxa"/>
+          </w:tcPr>
+          <w:p>
+            <w:pPr>
+              <w:pStyle w:val="Standard"/>
+              <w:jc w:val="center"/>
+            </w:pPr>
+            <w:r>
+              <w:t>4</w:t>
+            </w:r>
+          </w:p>
+        </w:tc>
+        <w:tc>
+          <w:tcPr>
+            <w:tcW w:w="2126" w:type="dxa"/>
+            <w:tcBorders>
+              <w:right w:val="single" w:sz="4" w:space="0" w:color="auto"/>
+            </w:tcBorders>
+          </w:tcPr>
+          <w:p>
+            <w:pPr>
+              <w:pStyle w:val="Standard"/>
+            </w:pPr>
+            <w:r>
+              <w:t>Rever matéria</w:t>
+            </w:r>
+          </w:p>
+        </w:tc>
+        <w:tc>
+          <w:tcPr>
+            <w:tcW w:w="1985" w:type="dxa"/>
+            <w:tcBorders>
+              <w:left w:val="single" w:sz="4" w:space="0" w:color="auto"/>
+            </w:tcBorders>
+          </w:tcPr>
+          <w:p>
+            <w:pPr>
+              <w:pStyle w:val="Standard"/>
+            </w:pPr>
+            <w:r>
+              <w:t>Pesquisar soluções</w:t>
+            </w:r>
+          </w:p>
+        </w:tc>
+        <w:tc>
+          <w:tcPr>
+            <w:tcW w:w="972" w:type="dxa"/>
+            <w:tcBorders>
+              <w:left w:val="single" w:sz="4" w:space="0" w:color="auto"/>
+            </w:tcBorders>
+            <w:shd w:val="clear" w:color="auto" w:fill="FFFF00"/>
+          </w:tcPr>
+          <w:p>
+            <w:pPr>
+              <w:pStyle w:val="Standard"/>
+            </w:pPr>
+          </w:p>
+        </w:tc>
+      </w:tr>
+      <w:tr>
+        <w:trPr>
+          <w:trHeight w:val="385"/>
+        </w:trPr>
+        <w:tc>
+          <w:tcPr>
+            <w:tcW w:w="2122" w:type="dxa"/>
+          </w:tcPr>
+          <w:p>
+            <w:pPr>
+              <w:pStyle w:val="Standard"/>
+            </w:pPr>
+            <w:r>
+              <w:t>Controlos de alteração do cliente</w:t>
+            </w:r>
+          </w:p>
+        </w:tc>
+        <w:tc>
+          <w:tcPr>
+            <w:tcW w:w="1417" w:type="dxa"/>
+          </w:tcPr>
+          <w:p>
+            <w:pPr>
+              <w:pStyle w:val="Standard"/>
+              <w:jc w:val="center"/>
+            </w:pPr>
+            <w:r>
+              <w:t>2</w:t>
+            </w:r>
+          </w:p>
+        </w:tc>
+        <w:tc>
+          <w:tcPr>
+            <w:tcW w:w="1134" w:type="dxa"/>
+          </w:tcPr>
+          <w:p>
+            <w:pPr>
+              <w:pStyle w:val="Standard"/>
+              <w:jc w:val="center"/>
+            </w:pPr>
+            <w:r>
+              <w:t>4</w:t>
+            </w:r>
+          </w:p>
+        </w:tc>
+        <w:tc>
+          <w:tcPr>
+            <w:tcW w:w="2126" w:type="dxa"/>
+            <w:tcBorders>
+              <w:right w:val="single" w:sz="4" w:space="0" w:color="auto"/>
+            </w:tcBorders>
+          </w:tcPr>
+          <w:p>
+            <w:pPr>
+              <w:pStyle w:val="Standard"/>
+            </w:pPr>
+            <w:r>
+              <w:t>Rever matéria</w:t>
+            </w:r>
+          </w:p>
+        </w:tc>
+        <w:tc>
+          <w:tcPr>
+            <w:tcW w:w="1985" w:type="dxa"/>
+            <w:tcBorders>
+              <w:left w:val="single" w:sz="4" w:space="0" w:color="auto"/>
+            </w:tcBorders>
+          </w:tcPr>
+          <w:p>
+            <w:pPr>
+              <w:pStyle w:val="Standard"/>
+            </w:pPr>
+            <w:r>
+              <w:t>Pesquisar soluções</w:t>
+            </w:r>
+          </w:p>
+        </w:tc>
+        <w:tc>
+          <w:tcPr>
+            <w:tcW w:w="972" w:type="dxa"/>
+            <w:tcBorders>
+              <w:left w:val="single" w:sz="4" w:space="0" w:color="auto"/>
+            </w:tcBorders>
+            <w:shd w:val="clear" w:color="auto" w:fill="FFFF00"/>
+          </w:tcPr>
+          <w:p>
+            <w:pPr>
+              <w:pStyle w:val="Standard"/>
+            </w:pPr>
+          </w:p>
+        </w:tc>
+      </w:tr>
+      <w:tr>
+        <w:trPr>
+          <w:trHeight w:val="385"/>
+        </w:trPr>
+        <w:tc>
+          <w:tcPr>
+            <w:tcW w:w="2122" w:type="dxa"/>
+          </w:tcPr>
+          <w:p>
+            <w:pPr>
+              <w:pStyle w:val="Standard"/>
+            </w:pPr>
+            <w:r>
+              <w:t>Controlos de alterações na oficina</w:t>
+            </w:r>
+          </w:p>
+        </w:tc>
+        <w:tc>
+          <w:tcPr>
+            <w:tcW w:w="1417" w:type="dxa"/>
+          </w:tcPr>
+          <w:p>
+            <w:pPr>
+              <w:pStyle w:val="Standard"/>
+              <w:jc w:val="center"/>
+            </w:pPr>
+            <w:r>
+              <w:t>2</w:t>
+            </w:r>
+          </w:p>
+        </w:tc>
+        <w:tc>
+          <w:tcPr>
+            <w:tcW w:w="1134" w:type="dxa"/>
+          </w:tcPr>
+          <w:p>
+            <w:pPr>
+              <w:pStyle w:val="Standard"/>
+              <w:jc w:val="center"/>
+            </w:pPr>
+            <w:r>
+              <w:t>4</w:t>
+            </w:r>
+          </w:p>
+        </w:tc>
+        <w:tc>
+          <w:tcPr>
+            <w:tcW w:w="2126" w:type="dxa"/>
+            <w:tcBorders>
+              <w:right w:val="single" w:sz="4" w:space="0" w:color="auto"/>
+            </w:tcBorders>
+          </w:tcPr>
+          <w:p>
+            <w:pPr>
+              <w:pStyle w:val="Standard"/>
+            </w:pPr>
+            <w:r>
+              <w:t>Rever matéria</w:t>
+            </w:r>
+          </w:p>
+        </w:tc>
+        <w:tc>
+          <w:tcPr>
+            <w:tcW w:w="1985" w:type="dxa"/>
+            <w:tcBorders>
+              <w:left w:val="single" w:sz="4" w:space="0" w:color="auto"/>
+            </w:tcBorders>
+          </w:tcPr>
+          <w:p>
+            <w:pPr>
+              <w:pStyle w:val="Standard"/>
+            </w:pPr>
+            <w:r>
+              <w:t>Pesquisar soluções</w:t>
+            </w:r>
+          </w:p>
+        </w:tc>
+        <w:tc>
+          <w:tcPr>
+            <w:tcW w:w="972" w:type="dxa"/>
+            <w:tcBorders>
+              <w:left w:val="single" w:sz="4" w:space="0" w:color="auto"/>
+            </w:tcBorders>
+            <w:shd w:val="clear" w:color="auto" w:fill="FFFF00"/>
+          </w:tcPr>
+          <w:p>
+            <w:pPr>
+              <w:pStyle w:val="Standard"/>
+            </w:pPr>
+          </w:p>
+        </w:tc>
+      </w:tr>
+      <w:tr>
+        <w:trPr>
+          <w:trHeight w:val="385"/>
+        </w:trPr>
+        <w:tc>
+          <w:tcPr>
+            <w:tcW w:w="2122" w:type="dxa"/>
+          </w:tcPr>
+          <w:p>
+            <w:pPr>
+              <w:pStyle w:val="Standard"/>
+            </w:pPr>
+            <w:r>
+              <w:t>Controlos de alterações nas vendas</w:t>
+            </w:r>
+          </w:p>
+        </w:tc>
+        <w:tc>
+          <w:tcPr>
+            <w:tcW w:w="1417" w:type="dxa"/>
+          </w:tcPr>
+          <w:p>
+            <w:pPr>
+              <w:pStyle w:val="Standard"/>
+              <w:jc w:val="center"/>
+            </w:pPr>
+            <w:r>
+              <w:t>2</w:t>
+            </w:r>
+          </w:p>
+        </w:tc>
+        <w:tc>
+          <w:tcPr>
+            <w:tcW w:w="1134" w:type="dxa"/>
+          </w:tcPr>
+          <w:p>
+            <w:pPr>
+              <w:pStyle w:val="Standard"/>
+              <w:jc w:val="center"/>
+            </w:pPr>
+            <w:r>
+              <w:t>4</w:t>
+            </w:r>
+          </w:p>
+        </w:tc>
+        <w:tc>
+          <w:tcPr>
+            <w:tcW w:w="2126" w:type="dxa"/>
+            <w:tcBorders>
+              <w:right w:val="single" w:sz="4" w:space="0" w:color="auto"/>
+            </w:tcBorders>
+          </w:tcPr>
+          <w:p>
+            <w:pPr>
+              <w:pStyle w:val="Standard"/>
+            </w:pPr>
+            <w:r>
+              <w:t>Rever matéria</w:t>
+            </w:r>
+          </w:p>
+        </w:tc>
+        <w:tc>
+          <w:tcPr>
+            <w:tcW w:w="1985" w:type="dxa"/>
+            <w:tcBorders>
+              <w:left w:val="single" w:sz="4" w:space="0" w:color="auto"/>
+            </w:tcBorders>
+          </w:tcPr>
+          <w:p>
+            <w:pPr>
+              <w:pStyle w:val="Standard"/>
+            </w:pPr>
+            <w:r>
+              <w:t>Pesquisar soluções</w:t>
+            </w:r>
+          </w:p>
+        </w:tc>
+        <w:tc>
+          <w:tcPr>
+            <w:tcW w:w="972" w:type="dxa"/>
+            <w:tcBorders>
+              <w:left w:val="single" w:sz="4" w:space="0" w:color="auto"/>
+            </w:tcBorders>
+            <w:shd w:val="clear" w:color="auto" w:fill="FFFF00"/>
+          </w:tcPr>
+          <w:p>
+            <w:pPr>
+              <w:pStyle w:val="Standard"/>
+            </w:pPr>
+          </w:p>
+        </w:tc>
+      </w:tr>
+      <w:tr>
+        <w:trPr>
+          <w:trHeight w:val="385"/>
+        </w:trPr>
+        <w:tc>
+          <w:tcPr>
+            <w:tcW w:w="2122" w:type="dxa"/>
+          </w:tcPr>
+          <w:p>
+            <w:pPr>
+              <w:pStyle w:val="Standard"/>
+            </w:pPr>
+            <w:r>
+              <w:t>Controlos de alterações nos alugueres</w:t>
+            </w:r>
+          </w:p>
+        </w:tc>
+        <w:tc>
+          <w:tcPr>
+            <w:tcW w:w="1417" w:type="dxa"/>
+          </w:tcPr>
+          <w:p>
+            <w:pPr>
+              <w:pStyle w:val="Standard"/>
+              <w:jc w:val="center"/>
+            </w:pPr>
+            <w:r>
+              <w:t>2</w:t>
+            </w:r>
+          </w:p>
+        </w:tc>
+        <w:tc>
+          <w:tcPr>
+            <w:tcW w:w="1134" w:type="dxa"/>
+          </w:tcPr>
+          <w:p>
+            <w:pPr>
+              <w:pStyle w:val="Standard"/>
+              <w:jc w:val="center"/>
+            </w:pPr>
+            <w:r>
+              <w:t>4</w:t>
+            </w:r>
+          </w:p>
+        </w:tc>
+        <w:tc>
+          <w:tcPr>
+            <w:tcW w:w="2126" w:type="dxa"/>
+            <w:tcBorders>
+              <w:right w:val="single" w:sz="4" w:space="0" w:color="auto"/>
+            </w:tcBorders>
+          </w:tcPr>
+          <w:p>
+            <w:pPr>
+              <w:pStyle w:val="Standard"/>
+            </w:pPr>
+            <w:r>
+              <w:t>Rever matéria</w:t>
+            </w:r>
+          </w:p>
+        </w:tc>
+        <w:tc>
+          <w:tcPr>
+            <w:tcW w:w="1985" w:type="dxa"/>
+            <w:tcBorders>
+              <w:left w:val="single" w:sz="4" w:space="0" w:color="auto"/>
+            </w:tcBorders>
+          </w:tcPr>
+          <w:p>
+            <w:pPr>
+              <w:pStyle w:val="Standard"/>
+            </w:pPr>
+            <w:r>
+              <w:t>Pesquisar soluções</w:t>
+            </w:r>
+          </w:p>
+        </w:tc>
+        <w:tc>
+          <w:tcPr>
+            <w:tcW w:w="972" w:type="dxa"/>
+            <w:tcBorders>
+              <w:left w:val="single" w:sz="4" w:space="0" w:color="auto"/>
+            </w:tcBorders>
+            <w:shd w:val="clear" w:color="auto" w:fill="FFFF00"/>
+          </w:tcPr>
+          <w:p>
+            <w:pPr>
+              <w:pStyle w:val="Standard"/>
+            </w:pPr>
+          </w:p>
+        </w:tc>
+      </w:tr>
+      <w:tr>
+        <w:trPr>
+          <w:trHeight w:val="385"/>
+        </w:trPr>
+        <w:tc>
+          <w:tcPr>
+            <w:tcW w:w="2122" w:type="dxa"/>
+          </w:tcPr>
+          <w:p>
+            <w:pPr>
+              <w:pStyle w:val="Standard"/>
+            </w:pPr>
+            <w:r>
+              <w:t>Produção de faturas a comando do software</w:t>
+            </w:r>
+          </w:p>
+        </w:tc>
+        <w:tc>
+          <w:tcPr>
+            <w:tcW w:w="1417" w:type="dxa"/>
+          </w:tcPr>
+          <w:p>
+            <w:pPr>
+              <w:pStyle w:val="Standard"/>
+              <w:jc w:val="center"/>
+            </w:pPr>
+            <w:r>
+              <w:t>2</w:t>
+            </w:r>
+          </w:p>
+        </w:tc>
+        <w:tc>
+          <w:tcPr>
+            <w:tcW w:w="1134" w:type="dxa"/>
+          </w:tcPr>
+          <w:p>
+            <w:pPr>
+              <w:pStyle w:val="Standard"/>
+              <w:jc w:val="center"/>
+            </w:pPr>
+            <w:r>
+              <w:t>4</w:t>
+            </w:r>
+          </w:p>
+        </w:tc>
+        <w:tc>
+          <w:tcPr>
+            <w:tcW w:w="2126" w:type="dxa"/>
+            <w:tcBorders>
+              <w:right w:val="single" w:sz="4" w:space="0" w:color="auto"/>
+            </w:tcBorders>
+          </w:tcPr>
+          <w:p>
+            <w:pPr>
+              <w:pStyle w:val="Standard"/>
+            </w:pPr>
+            <w:r>
+              <w:t>Rever matéria</w:t>
+            </w:r>
+          </w:p>
+        </w:tc>
+        <w:tc>
+          <w:tcPr>
+            <w:tcW w:w="1985" w:type="dxa"/>
+            <w:tcBorders>
+              <w:left w:val="single" w:sz="4" w:space="0" w:color="auto"/>
+            </w:tcBorders>
+          </w:tcPr>
+          <w:p>
+            <w:pPr>
+              <w:pStyle w:val="Standard"/>
+            </w:pPr>
+            <w:r>
+              <w:t>Pesquisar soluções</w:t>
+            </w:r>
+          </w:p>
+        </w:tc>
+        <w:tc>
+          <w:tcPr>
+            <w:tcW w:w="972" w:type="dxa"/>
+            <w:tcBorders>
+              <w:left w:val="single" w:sz="4" w:space="0" w:color="auto"/>
+            </w:tcBorders>
+            <w:shd w:val="clear" w:color="auto" w:fill="FFFF00"/>
+          </w:tcPr>
+          <w:p>
+            <w:pPr>
+              <w:pStyle w:val="Standard"/>
+            </w:pPr>
+          </w:p>
+        </w:tc>
+      </w:tr>
+      <w:tr>
+        <w:trPr>
+          <w:trHeight w:val="385"/>
+        </w:trPr>
+        <w:tc>
+          <w:tcPr>
+            <w:tcW w:w="2122" w:type="dxa"/>
+          </w:tcPr>
+          <w:p>
+            <w:pPr>
+              <w:pStyle w:val="Standard"/>
+            </w:pPr>
+            <w:r>
+              <w:t>Proteções contra falhas</w:t>
+            </w:r>
+          </w:p>
+        </w:tc>
+        <w:tc>
+          <w:tcPr>
+            <w:tcW w:w="1417" w:type="dxa"/>
+          </w:tcPr>
+          <w:p>
+            <w:pPr>
+              <w:pStyle w:val="Standard"/>
+              <w:jc w:val="center"/>
+            </w:pPr>
+            <w:r>
+              <w:t>3</w:t>
+            </w:r>
+          </w:p>
+        </w:tc>
+        <w:tc>
+          <w:tcPr>
+            <w:tcW w:w="1134" w:type="dxa"/>
+          </w:tcPr>
+          <w:p>
+            <w:pPr>
+              <w:pStyle w:val="Standard"/>
+              <w:jc w:val="center"/>
+            </w:pPr>
+            <w:r>
+              <w:t>5</w:t>
+            </w:r>
+          </w:p>
+        </w:tc>
+        <w:tc>
+          <w:tcPr>
+            <w:tcW w:w="2126" w:type="dxa"/>
+            <w:tcBorders>
+              <w:right w:val="single" w:sz="4" w:space="0" w:color="auto"/>
+            </w:tcBorders>
+          </w:tcPr>
+          <w:p>
+            <w:pPr>
+              <w:pStyle w:val="Standard"/>
+            </w:pPr>
+            <w:r>
+              <w:t>Resolver erros no decorrer do projeto</w:t>
+            </w:r>
+          </w:p>
+        </w:tc>
+        <w:tc>
+          <w:tcPr>
+            <w:tcW w:w="1985" w:type="dxa"/>
+            <w:tcBorders>
+              <w:left w:val="single" w:sz="4" w:space="0" w:color="auto"/>
+            </w:tcBorders>
+          </w:tcPr>
+          <w:p>
+            <w:pPr>
+              <w:pStyle w:val="Standard"/>
+            </w:pPr>
+            <w:r>
+              <w:t>Criar exceções provisionais e encontrar a raiz do erro</w:t>
+            </w:r>
+          </w:p>
+        </w:tc>
+        <w:tc>
+          <w:tcPr>
+            <w:tcW w:w="972" w:type="dxa"/>
+            <w:tcBorders>
+              <w:left w:val="single" w:sz="4" w:space="0" w:color="auto"/>
+            </w:tcBorders>
+            <w:shd w:val="clear" w:color="auto" w:fill="FF0000"/>
+          </w:tcPr>
+          <w:p>
+            <w:pPr>
+              <w:pStyle w:val="Standard"/>
+            </w:pPr>
+          </w:p>
+        </w:tc>
+      </w:tr>
+      <w:tr>
+        <w:trPr>
+          <w:trHeight w:val="385"/>
+        </w:trPr>
+        <w:tc>
+          <w:tcPr>
+            <w:tcW w:w="2122" w:type="dxa"/>
+          </w:tcPr>
+          <w:p>
+            <w:pPr>
+              <w:pStyle w:val="Standard"/>
+            </w:pPr>
+            <w:r>
+              <w:t>Comentários no código</w:t>
+            </w:r>
+          </w:p>
+        </w:tc>
+        <w:tc>
+          <w:tcPr>
+            <w:tcW w:w="1417" w:type="dxa"/>
+          </w:tcPr>
+          <w:p>
+            <w:pPr>
+              <w:pStyle w:val="Standard"/>
+              <w:jc w:val="center"/>
+            </w:pPr>
+            <w:r>
+              <w:t>1</w:t>
+            </w:r>
+          </w:p>
+        </w:tc>
+        <w:tc>
+          <w:tcPr>
+            <w:tcW w:w="1134" w:type="dxa"/>
+          </w:tcPr>
+          <w:p>
+            <w:pPr>
+              <w:pStyle w:val="Standard"/>
+              <w:jc w:val="center"/>
+            </w:pPr>
+            <w:r>
+              <w:t>1</w:t>
+            </w:r>
+          </w:p>
+        </w:tc>
+        <w:tc>
+          <w:tcPr>
+            <w:tcW w:w="2126" w:type="dxa"/>
+            <w:tcBorders>
+              <w:right w:val="single" w:sz="4" w:space="0" w:color="auto"/>
+            </w:tcBorders>
+          </w:tcPr>
+          <w:p>
+            <w:pPr>
+              <w:pStyle w:val="Standard"/>
+            </w:pPr>
+            <w:r>
+              <w:t>Ir fazendo ao longo do programa</w:t>
+            </w:r>
+          </w:p>
+        </w:tc>
+        <w:tc>
+          <w:tcPr>
+            <w:tcW w:w="1985" w:type="dxa"/>
+            <w:tcBorders>
+              <w:left w:val="single" w:sz="4" w:space="0" w:color="auto"/>
+            </w:tcBorders>
+          </w:tcPr>
+          <w:p>
+            <w:pPr>
+              <w:pStyle w:val="Standard"/>
+            </w:pPr>
+            <w:r>
+              <w:t>Rever o programa</w:t>
+            </w:r>
+          </w:p>
+        </w:tc>
+        <w:tc>
+          <w:tcPr>
+            <w:tcW w:w="972" w:type="dxa"/>
+            <w:tcBorders>
+              <w:left w:val="single" w:sz="4" w:space="0" w:color="auto"/>
+            </w:tcBorders>
+            <w:shd w:val="clear" w:color="auto" w:fill="00B050"/>
+          </w:tcPr>
+          <w:p>
+            <w:pPr>
+              <w:pStyle w:val="Standard"/>
+            </w:pPr>
+          </w:p>
+        </w:tc>
+      </w:tr>
+    </w:tbl>
+    <w:p>
+      <w:pPr>
+        <w:pStyle w:val="Standard"/>
+        <w:rPr>
+          <w:highlight w:val="yellow"/>
+        </w:rPr>
+      </w:pPr>
       <w:r>
         <w:rPr>
           <w:highlight w:val="yellow"/>
         </w:rPr>
-        <w:t xml:space="preserve">[Começar por apresentar nesta secção a matriz de exposição ao risco do projeto. Em seguida definir critérios para a utilização de técnicas para a realização de estimativas como a de </w:t>
+        <w:t>*</w:t>
       </w:r>
-      <w:r>
+    </w:p>
+    <w:p>
+      <w:pPr>
+        <w:pStyle w:val="Standard"/>
         <w:rPr>
-          <w:i/>
-          <w:iCs/>
           <w:highlight w:val="yellow"/>
         </w:rPr>
-        <w:t>Delphi</w:t>
-      </w:r>
+      </w:pPr>
+    </w:p>
+    <w:p>
+      <w:pPr>
+        <w:suppressAutoHyphens w:val="0"/>
+        <w:rPr>
+          <w:highlight w:val="yellow"/>
+        </w:rPr>
+      </w:pPr>
       <w:r>
         <w:rPr>
           <w:highlight w:val="yellow"/>
         </w:rPr>
-        <w:t xml:space="preserve"> ou </w:t>
+        <w:br w:type="page"/>
+      </w:r>
+    </w:p>
+    <w:p>
+      <w:pPr>
+        <w:pStyle w:val="Standard"/>
+      </w:pPr>
+      <w:r>
+        <w:lastRenderedPageBreak/>
+        <w:t>*</w:t>
       </w:r>
       <w:r>
-        <w:rPr>
-          <w:i/>
-          <w:iCs/>
-          <w:highlight w:val="yellow"/>
-        </w:rPr>
-        <w:t>Pert</w:t>
+        <w:t>Legenda</w:t>
       </w:r>
       <w:r>
+        <w:t xml:space="preserve"> do plano de risco</w:t>
+      </w:r>
+    </w:p>
+    <w:tbl>
+      <w:tblPr>
+        <w:tblStyle w:val="TableGrid"/>
+        <w:tblW w:w="0" w:type="auto"/>
+        <w:tblLook w:val="04A0" w:firstRow="1" w:lastRow="0" w:firstColumn="1" w:lastColumn="0" w:noHBand="0" w:noVBand="1"/>
+      </w:tblPr>
+      <w:tblGrid>
+        <w:gridCol w:w="2403"/>
+        <w:gridCol w:w="1471"/>
+        <w:gridCol w:w="1409"/>
+        <w:gridCol w:w="1441"/>
+        <w:gridCol w:w="1458"/>
+        <w:gridCol w:w="1446"/>
+      </w:tblGrid>
+      <w:tr>
+        <w:tc>
+          <w:tcPr>
+            <w:tcW w:w="1604" w:type="dxa"/>
+            <w:shd w:val="clear" w:color="auto" w:fill="D0CECE" w:themeFill="background2" w:themeFillShade="E6"/>
+          </w:tcPr>
+          <w:p>
+            <w:pPr>
+              <w:pStyle w:val="Standard"/>
+            </w:pPr>
+            <w:r>
+              <w:t>Probabilidade/Impacto</w:t>
+            </w:r>
+          </w:p>
+        </w:tc>
+        <w:tc>
+          <w:tcPr>
+            <w:tcW w:w="1604" w:type="dxa"/>
+          </w:tcPr>
+          <w:p>
+            <w:pPr>
+              <w:pStyle w:val="Standard"/>
+            </w:pPr>
+            <w:r>
+              <w:t xml:space="preserve">1 </w:t>
+            </w:r>
+            <w:r>
+              <w:t>Sem impacto</w:t>
+            </w:r>
+            <w:bookmarkStart w:id="3" w:name="_GoBack"/>
+            <w:bookmarkEnd w:id="3"/>
+          </w:p>
+        </w:tc>
+        <w:tc>
+          <w:tcPr>
+            <w:tcW w:w="1605" w:type="dxa"/>
+          </w:tcPr>
+          <w:p>
+            <w:pPr>
+              <w:pStyle w:val="Standard"/>
+            </w:pPr>
+            <w:r>
+              <w:t xml:space="preserve">2 </w:t>
+            </w:r>
+            <w:r>
+              <w:t>Leve</w:t>
+            </w:r>
+          </w:p>
+        </w:tc>
+        <w:tc>
+          <w:tcPr>
+            <w:tcW w:w="1605" w:type="dxa"/>
+          </w:tcPr>
+          <w:p>
+            <w:pPr>
+              <w:pStyle w:val="Standard"/>
+            </w:pPr>
+            <w:r>
+              <w:t xml:space="preserve">3 </w:t>
+            </w:r>
+            <w:r>
+              <w:t>Médio</w:t>
+            </w:r>
+          </w:p>
+        </w:tc>
+        <w:tc>
+          <w:tcPr>
+            <w:tcW w:w="1605" w:type="dxa"/>
+          </w:tcPr>
+          <w:p>
+            <w:pPr>
+              <w:pStyle w:val="Standard"/>
+            </w:pPr>
+            <w:r>
+              <w:t>4 Grande</w:t>
+            </w:r>
+          </w:p>
+        </w:tc>
+        <w:tc>
+          <w:tcPr>
+            <w:tcW w:w="1605" w:type="dxa"/>
+          </w:tcPr>
+          <w:p>
+            <w:pPr>
+              <w:pStyle w:val="Standard"/>
+            </w:pPr>
+            <w:r>
+              <w:t>5 Muito grande</w:t>
+            </w:r>
+          </w:p>
+        </w:tc>
+      </w:tr>
+      <w:tr>
+        <w:tc>
+          <w:tcPr>
+            <w:tcW w:w="1604" w:type="dxa"/>
+          </w:tcPr>
+          <w:p>
+            <w:pPr>
+              <w:pStyle w:val="Standard"/>
+            </w:pPr>
+            <w:r>
+              <w:t xml:space="preserve">1 </w:t>
+            </w:r>
+            <w:r>
+              <w:t>Altamento provável</w:t>
+            </w:r>
+          </w:p>
+        </w:tc>
+        <w:tc>
+          <w:tcPr>
+            <w:tcW w:w="1604" w:type="dxa"/>
+            <w:shd w:val="clear" w:color="auto" w:fill="FFFF00"/>
+          </w:tcPr>
+          <w:p>
+            <w:pPr>
+              <w:pStyle w:val="Standard"/>
+            </w:pPr>
+          </w:p>
+        </w:tc>
+        <w:tc>
+          <w:tcPr>
+            <w:tcW w:w="1605" w:type="dxa"/>
+            <w:shd w:val="clear" w:color="auto" w:fill="FFFF00"/>
+          </w:tcPr>
+          <w:p>
+            <w:pPr>
+              <w:pStyle w:val="Standard"/>
+            </w:pPr>
+          </w:p>
+        </w:tc>
+        <w:tc>
+          <w:tcPr>
+            <w:tcW w:w="1605" w:type="dxa"/>
+            <w:shd w:val="clear" w:color="auto" w:fill="FF0000"/>
+          </w:tcPr>
+          <w:p>
+            <w:pPr>
+              <w:pStyle w:val="Standard"/>
+            </w:pPr>
+          </w:p>
+        </w:tc>
+        <w:tc>
+          <w:tcPr>
+            <w:tcW w:w="1605" w:type="dxa"/>
+            <w:shd w:val="clear" w:color="auto" w:fill="FF0000"/>
+          </w:tcPr>
+          <w:p>
+            <w:pPr>
+              <w:pStyle w:val="Standard"/>
+            </w:pPr>
+          </w:p>
+        </w:tc>
+        <w:tc>
+          <w:tcPr>
+            <w:tcW w:w="1605" w:type="dxa"/>
+            <w:shd w:val="clear" w:color="auto" w:fill="FF0000"/>
+          </w:tcPr>
+          <w:p>
+            <w:pPr>
+              <w:pStyle w:val="Standard"/>
+            </w:pPr>
+          </w:p>
+        </w:tc>
+      </w:tr>
+      <w:tr>
+        <w:tc>
+          <w:tcPr>
+            <w:tcW w:w="1604" w:type="dxa"/>
+          </w:tcPr>
+          <w:p>
+            <w:pPr>
+              <w:pStyle w:val="Standard"/>
+            </w:pPr>
+            <w:r>
+              <w:t>2 Alta</w:t>
+            </w:r>
+          </w:p>
+        </w:tc>
+        <w:tc>
+          <w:tcPr>
+            <w:tcW w:w="1604" w:type="dxa"/>
+            <w:shd w:val="clear" w:color="auto" w:fill="00B050"/>
+          </w:tcPr>
+          <w:p>
+            <w:pPr>
+              <w:pStyle w:val="Standard"/>
+            </w:pPr>
+          </w:p>
+        </w:tc>
+        <w:tc>
+          <w:tcPr>
+            <w:tcW w:w="1605" w:type="dxa"/>
+            <w:shd w:val="clear" w:color="auto" w:fill="FFFF00"/>
+          </w:tcPr>
+          <w:p>
+            <w:pPr>
+              <w:pStyle w:val="Standard"/>
+            </w:pPr>
+          </w:p>
+        </w:tc>
+        <w:tc>
+          <w:tcPr>
+            <w:tcW w:w="1605" w:type="dxa"/>
+            <w:shd w:val="clear" w:color="auto" w:fill="FFFF00"/>
+          </w:tcPr>
+          <w:p>
+            <w:pPr>
+              <w:pStyle w:val="Standard"/>
+            </w:pPr>
+          </w:p>
+        </w:tc>
+        <w:tc>
+          <w:tcPr>
+            <w:tcW w:w="1605" w:type="dxa"/>
+            <w:shd w:val="clear" w:color="auto" w:fill="FF0000"/>
+          </w:tcPr>
+          <w:p>
+            <w:pPr>
+              <w:pStyle w:val="Standard"/>
+            </w:pPr>
+          </w:p>
+        </w:tc>
+        <w:tc>
+          <w:tcPr>
+            <w:tcW w:w="1605" w:type="dxa"/>
+            <w:shd w:val="clear" w:color="auto" w:fill="FF0000"/>
+          </w:tcPr>
+          <w:p>
+            <w:pPr>
+              <w:pStyle w:val="Standard"/>
+            </w:pPr>
+          </w:p>
+        </w:tc>
+      </w:tr>
+      <w:tr>
+        <w:tc>
+          <w:tcPr>
+            <w:tcW w:w="1604" w:type="dxa"/>
+          </w:tcPr>
+          <w:p>
+            <w:pPr>
+              <w:pStyle w:val="Standard"/>
+            </w:pPr>
+            <w:r>
+              <w:t>3 Média</w:t>
+            </w:r>
+          </w:p>
+        </w:tc>
+        <w:tc>
+          <w:tcPr>
+            <w:tcW w:w="1604" w:type="dxa"/>
+            <w:shd w:val="clear" w:color="auto" w:fill="00B050"/>
+          </w:tcPr>
+          <w:p>
+            <w:pPr>
+              <w:pStyle w:val="Standard"/>
+            </w:pPr>
+          </w:p>
+        </w:tc>
+        <w:tc>
+          <w:tcPr>
+            <w:tcW w:w="1605" w:type="dxa"/>
+            <w:shd w:val="clear" w:color="auto" w:fill="00B050"/>
+          </w:tcPr>
+          <w:p>
+            <w:pPr>
+              <w:pStyle w:val="Standard"/>
+            </w:pPr>
+          </w:p>
+        </w:tc>
+        <w:tc>
+          <w:tcPr>
+            <w:tcW w:w="1605" w:type="dxa"/>
+            <w:shd w:val="clear" w:color="auto" w:fill="FFFF00"/>
+          </w:tcPr>
+          <w:p>
+            <w:pPr>
+              <w:pStyle w:val="Standard"/>
+            </w:pPr>
+          </w:p>
+        </w:tc>
+        <w:tc>
+          <w:tcPr>
+            <w:tcW w:w="1605" w:type="dxa"/>
+            <w:shd w:val="clear" w:color="auto" w:fill="FF0000"/>
+          </w:tcPr>
+          <w:p>
+            <w:pPr>
+              <w:pStyle w:val="Standard"/>
+            </w:pPr>
+          </w:p>
+        </w:tc>
+        <w:tc>
+          <w:tcPr>
+            <w:tcW w:w="1605" w:type="dxa"/>
+            <w:shd w:val="clear" w:color="auto" w:fill="FF0000"/>
+          </w:tcPr>
+          <w:p>
+            <w:pPr>
+              <w:pStyle w:val="Standard"/>
+            </w:pPr>
+          </w:p>
+        </w:tc>
+      </w:tr>
+      <w:tr>
+        <w:tc>
+          <w:tcPr>
+            <w:tcW w:w="1604" w:type="dxa"/>
+          </w:tcPr>
+          <w:p>
+            <w:pPr>
+              <w:pStyle w:val="Standard"/>
+            </w:pPr>
+            <w:r>
+              <w:t>4 Baixa</w:t>
+            </w:r>
+          </w:p>
+        </w:tc>
+        <w:tc>
+          <w:tcPr>
+            <w:tcW w:w="1604" w:type="dxa"/>
+            <w:shd w:val="clear" w:color="auto" w:fill="00B050"/>
+          </w:tcPr>
+          <w:p>
+            <w:pPr>
+              <w:pStyle w:val="Standard"/>
+            </w:pPr>
+          </w:p>
+        </w:tc>
+        <w:tc>
+          <w:tcPr>
+            <w:tcW w:w="1605" w:type="dxa"/>
+            <w:shd w:val="clear" w:color="auto" w:fill="00B050"/>
+          </w:tcPr>
+          <w:p>
+            <w:pPr>
+              <w:pStyle w:val="Standard"/>
+            </w:pPr>
+          </w:p>
+        </w:tc>
+        <w:tc>
+          <w:tcPr>
+            <w:tcW w:w="1605" w:type="dxa"/>
+            <w:shd w:val="clear" w:color="auto" w:fill="FFFF00"/>
+          </w:tcPr>
+          <w:p>
+            <w:pPr>
+              <w:pStyle w:val="Standard"/>
+            </w:pPr>
+          </w:p>
+        </w:tc>
+        <w:tc>
+          <w:tcPr>
+            <w:tcW w:w="1605" w:type="dxa"/>
+            <w:shd w:val="clear" w:color="auto" w:fill="FFFF00"/>
+          </w:tcPr>
+          <w:p>
+            <w:pPr>
+              <w:pStyle w:val="Standard"/>
+            </w:pPr>
+          </w:p>
+        </w:tc>
+        <w:tc>
+          <w:tcPr>
+            <w:tcW w:w="1605" w:type="dxa"/>
+            <w:shd w:val="clear" w:color="auto" w:fill="FF0000"/>
+          </w:tcPr>
+          <w:p>
+            <w:pPr>
+              <w:pStyle w:val="Standard"/>
+            </w:pPr>
+          </w:p>
+        </w:tc>
+      </w:tr>
+      <w:tr>
+        <w:tc>
+          <w:tcPr>
+            <w:tcW w:w="1604" w:type="dxa"/>
+          </w:tcPr>
+          <w:p>
+            <w:pPr>
+              <w:pStyle w:val="Standard"/>
+            </w:pPr>
+            <w:r>
+              <w:t>5 Rara</w:t>
+            </w:r>
+          </w:p>
+        </w:tc>
+        <w:tc>
+          <w:tcPr>
+            <w:tcW w:w="1604" w:type="dxa"/>
+            <w:shd w:val="clear" w:color="auto" w:fill="00B050"/>
+          </w:tcPr>
+          <w:p>
+            <w:pPr>
+              <w:pStyle w:val="Standard"/>
+            </w:pPr>
+          </w:p>
+        </w:tc>
+        <w:tc>
+          <w:tcPr>
+            <w:tcW w:w="1605" w:type="dxa"/>
+            <w:shd w:val="clear" w:color="auto" w:fill="00B050"/>
+          </w:tcPr>
+          <w:p>
+            <w:pPr>
+              <w:pStyle w:val="Standard"/>
+            </w:pPr>
+          </w:p>
+        </w:tc>
+        <w:tc>
+          <w:tcPr>
+            <w:tcW w:w="1605" w:type="dxa"/>
+            <w:shd w:val="clear" w:color="auto" w:fill="00B050"/>
+          </w:tcPr>
+          <w:p>
+            <w:pPr>
+              <w:pStyle w:val="Standard"/>
+            </w:pPr>
+          </w:p>
+        </w:tc>
+        <w:tc>
+          <w:tcPr>
+            <w:tcW w:w="1605" w:type="dxa"/>
+            <w:shd w:val="clear" w:color="auto" w:fill="FFFF00"/>
+          </w:tcPr>
+          <w:p>
+            <w:pPr>
+              <w:pStyle w:val="Standard"/>
+            </w:pPr>
+          </w:p>
+        </w:tc>
+        <w:tc>
+          <w:tcPr>
+            <w:tcW w:w="1605" w:type="dxa"/>
+            <w:shd w:val="clear" w:color="auto" w:fill="FFFF00"/>
+          </w:tcPr>
+          <w:p>
+            <w:pPr>
+              <w:pStyle w:val="Standard"/>
+            </w:pPr>
+          </w:p>
+        </w:tc>
+      </w:tr>
+    </w:tbl>
+    <w:p>
+      <w:pPr>
+        <w:pStyle w:val="Standard"/>
         <w:rPr>
           <w:highlight w:val="yellow"/>
         </w:rPr>
-        <w:t>. O passo seguinte passo por apresentar tabela com o registo dos riscos (de acordo com os critérios anteriores). Aqui devem ser identificados os itens (e.g., tarefas de risco) e o plano de ação]</w:t>
-      </w:r>
+      </w:pPr>
     </w:p>
     <w:p>
       <w:pPr>
@@ -992,262 +2844,6 @@
         </w:rPr>
       </w:pPr>
     </w:p>
-    <w:tbl>
-      <w:tblPr>
-        <w:tblStyle w:val="TabelacomGrelha"/>
-        <w:tblW w:w="0" w:type="auto"/>
-        <w:tblInd w:w="-815" w:type="dxa"/>
-        <w:tblLook w:val="04A0" w:firstRow="1" w:lastRow="0" w:firstColumn="1" w:lastColumn="0" w:noHBand="0" w:noVBand="1"/>
-      </w:tblPr>
-      <w:tblGrid>
-        <w:gridCol w:w="3394"/>
-        <w:gridCol w:w="836"/>
-        <w:gridCol w:w="1080"/>
-        <w:gridCol w:w="1350"/>
-        <w:gridCol w:w="3783"/>
-      </w:tblGrid>
-      <w:tr>
-        <w:tc>
-          <w:tcPr>
-            <w:tcW w:w="3394" w:type="dxa"/>
-            <w:shd w:val="clear" w:color="auto" w:fill="D0CECE" w:themeFill="background2" w:themeFillShade="E6"/>
-          </w:tcPr>
-          <w:p>
-            <w:pPr>
-              <w:pStyle w:val="Standard"/>
-              <w:rPr>
-                <w:b/>
-              </w:rPr>
-            </w:pPr>
-            <w:r>
-              <w:rPr>
-                <w:b/>
-              </w:rPr>
-              <w:t>Tarefas</w:t>
-            </w:r>
-          </w:p>
-        </w:tc>
-        <w:tc>
-          <w:tcPr>
-            <w:tcW w:w="836" w:type="dxa"/>
-            <w:shd w:val="clear" w:color="auto" w:fill="D0CECE" w:themeFill="background2" w:themeFillShade="E6"/>
-          </w:tcPr>
-          <w:p>
-            <w:pPr>
-              <w:pStyle w:val="Standard"/>
-              <w:rPr>
-                <w:b/>
-              </w:rPr>
-            </w:pPr>
-            <w:r>
-              <w:rPr>
-                <w:b/>
-              </w:rPr>
-              <w:t>Risco</w:t>
-            </w:r>
-          </w:p>
-        </w:tc>
-        <w:tc>
-          <w:tcPr>
-            <w:tcW w:w="1080" w:type="dxa"/>
-            <w:shd w:val="clear" w:color="auto" w:fill="D0CECE" w:themeFill="background2" w:themeFillShade="E6"/>
-          </w:tcPr>
-          <w:p>
-            <w:pPr>
-              <w:pStyle w:val="Standard"/>
-              <w:rPr>
-                <w:b/>
-              </w:rPr>
-            </w:pPr>
-            <w:r>
-              <w:rPr>
-                <w:b/>
-              </w:rPr>
-              <w:t>Impacto</w:t>
-            </w:r>
-          </w:p>
-        </w:tc>
-        <w:tc>
-          <w:tcPr>
-            <w:tcW w:w="1350" w:type="dxa"/>
-            <w:shd w:val="clear" w:color="auto" w:fill="D0CECE" w:themeFill="background2" w:themeFillShade="E6"/>
-          </w:tcPr>
-          <w:p>
-            <w:pPr>
-              <w:pStyle w:val="Standard"/>
-              <w:rPr>
-                <w:b/>
-              </w:rPr>
-            </w:pPr>
-            <w:r>
-              <w:rPr>
-                <w:b/>
-              </w:rPr>
-              <w:t>Estimativa</w:t>
-            </w:r>
-          </w:p>
-        </w:tc>
-        <w:tc>
-          <w:tcPr>
-            <w:tcW w:w="3783" w:type="dxa"/>
-            <w:shd w:val="clear" w:color="auto" w:fill="D0CECE" w:themeFill="background2" w:themeFillShade="E6"/>
-          </w:tcPr>
-          <w:p>
-            <w:pPr>
-              <w:pStyle w:val="Standard"/>
-              <w:rPr>
-                <w:b/>
-              </w:rPr>
-            </w:pPr>
-            <w:r>
-              <w:rPr>
-                <w:b/>
-              </w:rPr>
-              <w:t>Como evitar</w:t>
-            </w:r>
-          </w:p>
-        </w:tc>
-      </w:tr>
-      <w:tr>
-        <w:tc>
-          <w:tcPr>
-            <w:tcW w:w="3394" w:type="dxa"/>
-          </w:tcPr>
-          <w:p>
-            <w:pPr>
-              <w:pStyle w:val="Standard"/>
-            </w:pPr>
-            <w:r>
-              <w:t xml:space="preserve">Criação do repositório no </w:t>
-            </w:r>
-            <w:proofErr w:type="spellStart"/>
-            <w:r>
-              <w:t>github</w:t>
-            </w:r>
-            <w:proofErr w:type="spellEnd"/>
-          </w:p>
-        </w:tc>
-        <w:tc>
-          <w:tcPr>
-            <w:tcW w:w="836" w:type="dxa"/>
-          </w:tcPr>
-          <w:p>
-            <w:pPr>
-              <w:pStyle w:val="Standard"/>
-              <w:jc w:val="center"/>
-            </w:pPr>
-            <w:r>
-              <w:t>1</w:t>
-            </w:r>
-          </w:p>
-        </w:tc>
-        <w:tc>
-          <w:tcPr>
-            <w:tcW w:w="1080" w:type="dxa"/>
-          </w:tcPr>
-          <w:p>
-            <w:pPr>
-              <w:pStyle w:val="Standard"/>
-              <w:jc w:val="center"/>
-            </w:pPr>
-            <w:r>
-              <w:t>3</w:t>
-            </w:r>
-          </w:p>
-        </w:tc>
-        <w:tc>
-          <w:tcPr>
-            <w:tcW w:w="1350" w:type="dxa"/>
-          </w:tcPr>
-          <w:p>
-            <w:pPr>
-              <w:pStyle w:val="Standard"/>
-              <w:jc w:val="center"/>
-            </w:pPr>
-          </w:p>
-        </w:tc>
-        <w:tc>
-          <w:tcPr>
-            <w:tcW w:w="3783" w:type="dxa"/>
-          </w:tcPr>
-          <w:p>
-            <w:pPr>
-              <w:pStyle w:val="Standard"/>
-            </w:pPr>
-          </w:p>
-        </w:tc>
-      </w:tr>
-      <w:tr>
-        <w:tc>
-          <w:tcPr>
-            <w:tcW w:w="3394" w:type="dxa"/>
-          </w:tcPr>
-          <w:p>
-            <w:pPr>
-              <w:pStyle w:val="Standard"/>
-            </w:pPr>
-            <w:r>
-              <w:t xml:space="preserve">Planeamento no Microsoft </w:t>
-            </w:r>
-            <w:proofErr w:type="spellStart"/>
-            <w:r>
-              <w:t>project</w:t>
-            </w:r>
-            <w:proofErr w:type="spellEnd"/>
-          </w:p>
-        </w:tc>
-        <w:tc>
-          <w:tcPr>
-            <w:tcW w:w="836" w:type="dxa"/>
-          </w:tcPr>
-          <w:p>
-            <w:pPr>
-              <w:pStyle w:val="Standard"/>
-              <w:jc w:val="center"/>
-            </w:pPr>
-            <w:r>
-              <w:t>2</w:t>
-            </w:r>
-          </w:p>
-        </w:tc>
-        <w:tc>
-          <w:tcPr>
-            <w:tcW w:w="1080" w:type="dxa"/>
-          </w:tcPr>
-          <w:p>
-            <w:pPr>
-              <w:pStyle w:val="Standard"/>
-              <w:jc w:val="center"/>
-            </w:pPr>
-            <w:r>
-              <w:t>4</w:t>
-            </w:r>
-            <w:bookmarkStart w:id="3" w:name="_GoBack"/>
-            <w:bookmarkEnd w:id="3"/>
-          </w:p>
-        </w:tc>
-        <w:tc>
-          <w:tcPr>
-            <w:tcW w:w="1350" w:type="dxa"/>
-          </w:tcPr>
-          <w:p>
-            <w:pPr>
-              <w:pStyle w:val="Standard"/>
-            </w:pPr>
-          </w:p>
-        </w:tc>
-        <w:tc>
-          <w:tcPr>
-            <w:tcW w:w="3783" w:type="dxa"/>
-          </w:tcPr>
-          <w:p>
-            <w:pPr>
-              <w:pStyle w:val="Standard"/>
-            </w:pPr>
-          </w:p>
-        </w:tc>
-      </w:tr>
-    </w:tbl>
     <w:p>
       <w:pPr>
         <w:pStyle w:val="Standard"/>
@@ -1258,30 +2854,6 @@
     </w:p>
     <w:p>
       <w:pPr>
-        <w:pStyle w:val="Standard"/>
-        <w:rPr>
-          <w:highlight w:val="yellow"/>
-        </w:rPr>
-      </w:pPr>
-    </w:p>
-    <w:p>
-      <w:pPr>
-        <w:pStyle w:val="Standard"/>
-        <w:rPr>
-          <w:highlight w:val="yellow"/>
-        </w:rPr>
-      </w:pPr>
-    </w:p>
-    <w:p>
-      <w:pPr>
-        <w:pStyle w:val="Standard"/>
-        <w:rPr>
-          <w:highlight w:val="yellow"/>
-        </w:rPr>
-      </w:pPr>
-    </w:p>
-    <w:p>
-      <w:pPr>
         <w:suppressAutoHyphens w:val="0"/>
       </w:pPr>
       <w:r>
@@ -1290,9 +2862,9 @@
     </w:p>
     <w:p>
       <w:pPr>
-        <w:pStyle w:val="Ttulo1"/>
-      </w:pPr>
-      <w:bookmarkStart w:id="4" w:name="_Toc7718948"/>
+        <w:pStyle w:val="Heading1"/>
+      </w:pPr>
+      <w:bookmarkStart w:id="4" w:name="_Toc7796167"/>
       <w:r>
         <w:lastRenderedPageBreak/>
         <w:t>- Matriz de responsabilidades</w:t>
@@ -1306,7 +2878,7 @@
     </w:p>
     <w:tbl>
       <w:tblPr>
-        <w:tblStyle w:val="TabelacomGrelha"/>
+        <w:tblStyle w:val="TableGrid"/>
         <w:tblW w:w="0" w:type="auto"/>
         <w:tblLayout w:type="fixed"/>
         <w:tblLook w:val="06A0" w:firstRow="1" w:lastRow="0" w:firstColumn="1" w:lastColumn="0" w:noHBand="1" w:noVBand="1"/>
@@ -1607,7 +3179,7 @@
     </w:p>
     <w:tbl>
       <w:tblPr>
-        <w:tblStyle w:val="TabelacomGrelha"/>
+        <w:tblStyle w:val="TableGrid"/>
         <w:tblW w:w="9625" w:type="dxa"/>
         <w:tblLayout w:type="fixed"/>
         <w:tblLook w:val="06A0" w:firstRow="1" w:lastRow="0" w:firstColumn="1" w:lastColumn="0" w:noHBand="1" w:noVBand="1"/>
@@ -2526,7 +4098,7 @@
     </w:p>
     <w:tbl>
       <w:tblPr>
-        <w:tblStyle w:val="TabelacomGrelha"/>
+        <w:tblStyle w:val="TableGrid"/>
         <w:tblW w:w="0" w:type="auto"/>
         <w:tblInd w:w="-5" w:type="dxa"/>
         <w:tblLook w:val="04A0" w:firstRow="1" w:lastRow="0" w:firstColumn="1" w:lastColumn="0" w:noHBand="0" w:noVBand="1"/>
@@ -2557,7 +4129,6 @@
                 <w:bCs/>
               </w:rPr>
             </w:pPr>
-            <w:bookmarkStart w:id="5" w:name="_Toc7718949"/>
             <w:r>
               <w:rPr>
                 <w:rFonts w:asciiTheme="minorHAnsi" w:hAnsiTheme="minorHAnsi" w:cstheme="minorHAnsi"/>
@@ -2918,10 +4489,9 @@
     </w:tbl>
     <w:p>
       <w:pPr>
-        <w:pStyle w:val="Ttulo1"/>
-      </w:pPr>
-    </w:p>
-    <w:bookmarkEnd w:id="5"/>
+        <w:pStyle w:val="Heading1"/>
+      </w:pPr>
+    </w:p>
     <w:p>
       <w:pPr>
         <w:pStyle w:val="Standard"/>
@@ -3392,11 +4962,11 @@
       <w:suppressAutoHyphens/>
     </w:pPr>
   </w:style>
-  <w:style w:type="paragraph" w:styleId="Ttulo1">
+  <w:style w:type="paragraph" w:styleId="Heading1">
     <w:name w:val="heading 1"/>
     <w:basedOn w:val="Normal"/>
     <w:next w:val="Normal"/>
-    <w:link w:val="Ttulo1Carter"/>
+    <w:link w:val="Heading1Char"/>
     <w:uiPriority w:val="9"/>
     <w:qFormat/>
     <w:rsid w:val="00676C76"/>
@@ -3413,13 +4983,13 @@
       <w:szCs w:val="29"/>
     </w:rPr>
   </w:style>
-  <w:style w:type="character" w:default="1" w:styleId="Tipodeletrapredefinidodopargrafo">
+  <w:style w:type="character" w:default="1" w:styleId="DefaultParagraphFont">
     <w:name w:val="Default Paragraph Font"/>
     <w:uiPriority w:val="1"/>
     <w:semiHidden/>
     <w:unhideWhenUsed/>
   </w:style>
-  <w:style w:type="table" w:default="1" w:styleId="Tabelanormal">
+  <w:style w:type="table" w:default="1" w:styleId="TableNormal">
     <w:name w:val="Normal Table"/>
     <w:uiPriority w:val="99"/>
     <w:semiHidden/>
@@ -3434,7 +5004,7 @@
       </w:tblCellMar>
     </w:tblPr>
   </w:style>
-  <w:style w:type="numbering" w:default="1" w:styleId="Semlista">
+  <w:style w:type="numbering" w:default="1" w:styleId="NoList">
     <w:name w:val="No List"/>
     <w:uiPriority w:val="99"/>
     <w:semiHidden/>
@@ -3467,11 +5037,11 @@
       <w:spacing w:after="120"/>
     </w:pPr>
   </w:style>
-  <w:style w:type="paragraph" w:styleId="Lista">
+  <w:style w:type="paragraph" w:styleId="List">
     <w:name w:val="List"/>
     <w:basedOn w:val="Textbody"/>
   </w:style>
-  <w:style w:type="paragraph" w:styleId="Legenda">
+  <w:style w:type="paragraph" w:styleId="Caption">
     <w:name w:val="caption"/>
     <w:basedOn w:val="Standard"/>
     <w:pPr>
@@ -3496,9 +5066,9 @@
       <w:rFonts w:ascii="OpenSymbol" w:eastAsia="OpenSymbol" w:hAnsi="OpenSymbol" w:cs="OpenSymbol"/>
     </w:rPr>
   </w:style>
-  <w:style w:type="table" w:styleId="TabelacomGrelha">
+  <w:style w:type="table" w:styleId="TableGrid">
     <w:name w:val="Table Grid"/>
-    <w:basedOn w:val="Tabelanormal"/>
+    <w:basedOn w:val="TableNormal"/>
     <w:rsid w:val="00FB4123"/>
     <w:tblPr>
       <w:tblBorders>
@@ -3511,10 +5081,10 @@
       </w:tblBorders>
     </w:tblPr>
   </w:style>
-  <w:style w:type="character" w:customStyle="1" w:styleId="Ttulo1Carter">
-    <w:name w:val="Título 1 Caráter"/>
-    <w:basedOn w:val="Tipodeletrapredefinidodopargrafo"/>
-    <w:link w:val="Ttulo1"/>
+  <w:style w:type="character" w:customStyle="1" w:styleId="Heading1Char">
+    <w:name w:val="Heading 1 Char"/>
+    <w:basedOn w:val="DefaultParagraphFont"/>
+    <w:link w:val="Heading1"/>
     <w:uiPriority w:val="9"/>
     <w:rsid w:val="00676C76"/>
     <w:rPr>
@@ -3524,9 +5094,9 @@
       <w:szCs w:val="29"/>
     </w:rPr>
   </w:style>
-  <w:style w:type="paragraph" w:styleId="Cabealhodondice">
+  <w:style w:type="paragraph" w:styleId="TOCHeading">
     <w:name w:val="TOC Heading"/>
-    <w:basedOn w:val="Ttulo1"/>
+    <w:basedOn w:val="Heading1"/>
     <w:next w:val="Normal"/>
     <w:uiPriority w:val="39"/>
     <w:unhideWhenUsed/>
@@ -3547,7 +5117,7 @@
       <w:lang w:val="en-US" w:eastAsia="en-US" w:bidi="ar-SA"/>
     </w:rPr>
   </w:style>
-  <w:style w:type="paragraph" w:styleId="SemEspaamento">
+  <w:style w:type="paragraph" w:styleId="NoSpacing">
     <w:name w:val="No Spacing"/>
     <w:uiPriority w:val="1"/>
     <w:qFormat/>
@@ -3560,11 +5130,11 @@
       <w:szCs w:val="21"/>
     </w:rPr>
   </w:style>
-  <w:style w:type="paragraph" w:styleId="Ttulo">
+  <w:style w:type="paragraph" w:styleId="Title">
     <w:name w:val="Title"/>
     <w:basedOn w:val="Normal"/>
     <w:next w:val="Normal"/>
-    <w:link w:val="TtuloCarter"/>
+    <w:link w:val="TitleChar"/>
     <w:uiPriority w:val="10"/>
     <w:qFormat/>
     <w:rsid w:val="00676C76"/>
@@ -3579,10 +5149,10 @@
       <w:szCs w:val="50"/>
     </w:rPr>
   </w:style>
-  <w:style w:type="character" w:customStyle="1" w:styleId="TtuloCarter">
-    <w:name w:val="Título Caráter"/>
-    <w:basedOn w:val="Tipodeletrapredefinidodopargrafo"/>
-    <w:link w:val="Ttulo"/>
+  <w:style w:type="character" w:customStyle="1" w:styleId="TitleChar">
+    <w:name w:val="Title Char"/>
+    <w:basedOn w:val="DefaultParagraphFont"/>
+    <w:link w:val="Title"/>
     <w:uiPriority w:val="10"/>
     <w:rsid w:val="00676C76"/>
     <w:rPr>
@@ -3593,7 +5163,7 @@
       <w:szCs w:val="50"/>
     </w:rPr>
   </w:style>
-  <w:style w:type="paragraph" w:styleId="ndice1">
+  <w:style w:type="paragraph" w:styleId="TOC1">
     <w:name w:val="toc 1"/>
     <w:basedOn w:val="Normal"/>
     <w:next w:val="Normal"/>
@@ -3609,9 +5179,9 @@
       <w:szCs w:val="21"/>
     </w:rPr>
   </w:style>
-  <w:style w:type="character" w:styleId="Hiperligao">
+  <w:style w:type="character" w:styleId="Hyperlink">
     <w:name w:val="Hyperlink"/>
-    <w:basedOn w:val="Tipodeletrapredefinidodopargrafo"/>
+    <w:basedOn w:val="DefaultParagraphFont"/>
     <w:uiPriority w:val="99"/>
     <w:unhideWhenUsed/>
     <w:rsid w:val="00676C76"/>
@@ -3620,9 +5190,9 @@
       <w:u w:val="single"/>
     </w:rPr>
   </w:style>
-  <w:style w:type="character" w:styleId="nfaseIntensa">
+  <w:style w:type="character" w:styleId="IntenseEmphasis">
     <w:name w:val="Intense Emphasis"/>
-    <w:basedOn w:val="Tipodeletrapredefinidodopargrafo"/>
+    <w:basedOn w:val="DefaultParagraphFont"/>
     <w:uiPriority w:val="21"/>
     <w:qFormat/>
     <w:rsid w:val="00676C76"/>
@@ -3632,10 +5202,10 @@
       <w:color w:val="4472C4" w:themeColor="accent1"/>
     </w:rPr>
   </w:style>
-  <w:style w:type="paragraph" w:styleId="Textodebalo">
+  <w:style w:type="paragraph" w:styleId="BalloonText">
     <w:name w:val="Balloon Text"/>
     <w:basedOn w:val="Normal"/>
-    <w:link w:val="TextodebaloCarter"/>
+    <w:link w:val="BalloonTextChar"/>
     <w:uiPriority w:val="99"/>
     <w:semiHidden/>
     <w:unhideWhenUsed/>
@@ -3646,10 +5216,10 @@
       <w:szCs w:val="16"/>
     </w:rPr>
   </w:style>
-  <w:style w:type="character" w:customStyle="1" w:styleId="TextodebaloCarter">
-    <w:name w:val="Texto de balão Caráter"/>
-    <w:basedOn w:val="Tipodeletrapredefinidodopargrafo"/>
-    <w:link w:val="Textodebalo"/>
+  <w:style w:type="character" w:customStyle="1" w:styleId="BalloonTextChar">
+    <w:name w:val="Balloon Text Char"/>
+    <w:basedOn w:val="DefaultParagraphFont"/>
+    <w:link w:val="BalloonText"/>
     <w:uiPriority w:val="99"/>
     <w:semiHidden/>
     <w:rsid w:val="007358C8"/>
@@ -3657,6 +5227,74 @@
       <w:rFonts w:ascii="Segoe UI" w:hAnsi="Segoe UI" w:cs="Mangal"/>
       <w:sz w:val="18"/>
       <w:szCs w:val="16"/>
+    </w:rPr>
+  </w:style>
+  <w:style w:type="character" w:styleId="CommentReference">
+    <w:name w:val="annotation reference"/>
+    <w:basedOn w:val="DefaultParagraphFont"/>
+    <w:uiPriority w:val="99"/>
+    <w:semiHidden/>
+    <w:unhideWhenUsed/>
+    <w:rsid w:val="00682EEA"/>
+    <w:rPr>
+      <w:sz w:val="16"/>
+      <w:szCs w:val="16"/>
+    </w:rPr>
+  </w:style>
+  <w:style w:type="paragraph" w:styleId="CommentText">
+    <w:name w:val="annotation text"/>
+    <w:basedOn w:val="Normal"/>
+    <w:link w:val="CommentTextChar"/>
+    <w:uiPriority w:val="99"/>
+    <w:semiHidden/>
+    <w:unhideWhenUsed/>
+    <w:rsid w:val="00682EEA"/>
+    <w:rPr>
+      <w:rFonts w:cs="Mangal"/>
+      <w:sz w:val="20"/>
+      <w:szCs w:val="18"/>
+    </w:rPr>
+  </w:style>
+  <w:style w:type="character" w:customStyle="1" w:styleId="CommentTextChar">
+    <w:name w:val="Comment Text Char"/>
+    <w:basedOn w:val="DefaultParagraphFont"/>
+    <w:link w:val="CommentText"/>
+    <w:uiPriority w:val="99"/>
+    <w:semiHidden/>
+    <w:rsid w:val="00682EEA"/>
+    <w:rPr>
+      <w:rFonts w:cs="Mangal"/>
+      <w:sz w:val="20"/>
+      <w:szCs w:val="18"/>
+    </w:rPr>
+  </w:style>
+  <w:style w:type="paragraph" w:styleId="CommentSubject">
+    <w:name w:val="annotation subject"/>
+    <w:basedOn w:val="CommentText"/>
+    <w:next w:val="CommentText"/>
+    <w:link w:val="CommentSubjectChar"/>
+    <w:uiPriority w:val="99"/>
+    <w:semiHidden/>
+    <w:unhideWhenUsed/>
+    <w:rsid w:val="00682EEA"/>
+    <w:rPr>
+      <w:b/>
+      <w:bCs/>
+    </w:rPr>
+  </w:style>
+  <w:style w:type="character" w:customStyle="1" w:styleId="CommentSubjectChar">
+    <w:name w:val="Comment Subject Char"/>
+    <w:basedOn w:val="CommentTextChar"/>
+    <w:link w:val="CommentSubject"/>
+    <w:uiPriority w:val="99"/>
+    <w:semiHidden/>
+    <w:rsid w:val="00682EEA"/>
+    <w:rPr>
+      <w:rFonts w:cs="Mangal"/>
+      <w:b/>
+      <w:bCs/>
+      <w:sz w:val="20"/>
+      <w:szCs w:val="18"/>
     </w:rPr>
   </w:style>
 </w:styles>
@@ -3962,7 +5600,7 @@
 </file>
 
 <file path=customXml/itemProps1.xml><?xml version="1.0" encoding="utf-8"?>
-<ds:datastoreItem xmlns:ds="http://schemas.openxmlformats.org/officeDocument/2006/customXml" ds:itemID="{F8B5576C-5D6D-4F6A-8413-86A1BD71A5E0}">
+<ds:datastoreItem xmlns:ds="http://schemas.openxmlformats.org/officeDocument/2006/customXml" ds:itemID="{B90445C5-4A86-4672-85EB-5B8EF8C01964}">
   <ds:schemaRefs>
     <ds:schemaRef ds:uri="http://schemas.openxmlformats.org/officeDocument/2006/bibliography"/>
   </ds:schemaRefs>

</xml_diff>